<commit_message>
Added communicates, parser's command and StoreSystem methods.
</commit_message>
<xml_diff>
--- a/Funkcjonalności CarAndHorseStore.docx
+++ b/Funkcjonalności CarAndHorseStore.docx
@@ -212,7 +212,15 @@
                 <w:sz w:val="24"/>
                 <w:szCs w:val="24"/>
               </w:rPr>
-              <w:t>login</w:t>
+              <w:t>l</w:t>
+            </w:r>
+            <w:r>
+              <w:rPr>
+                <w:b w:val="0"/>
+                <w:sz w:val="24"/>
+                <w:szCs w:val="24"/>
+              </w:rPr>
+              <w:t>ogin</w:t>
             </w:r>
             <w:proofErr w:type="gramEnd"/>
           </w:p>
@@ -814,10 +822,86 @@
               </w:rPr>
             </w:pPr>
             <w:proofErr w:type="spellStart"/>
+            <w:r>
+              <w:rPr>
+                <w:b w:val="0"/>
+                <w:sz w:val="24"/>
+                <w:szCs w:val="24"/>
+              </w:rPr>
+              <w:t>a</w:t>
+            </w:r>
+            <w:bookmarkStart w:id="0" w:name="_GoBack"/>
+            <w:bookmarkEnd w:id="0"/>
+            <w:r>
+              <w:rPr>
+                <w:b w:val="0"/>
+                <w:sz w:val="24"/>
+                <w:szCs w:val="24"/>
+              </w:rPr>
+              <w:t>dd</w:t>
+            </w:r>
+            <w:proofErr w:type="spellEnd"/>
+          </w:p>
+        </w:tc>
+        <w:tc>
+          <w:tcPr>
+            <w:tcW w:w="1902" w:type="dxa"/>
+            <w:vAlign w:val="center"/>
+          </w:tcPr>
+          <w:p>
+            <w:pPr>
+              <w:jc w:val="center"/>
+              <w:cnfStyle w:val="000000000000" w:firstRow="0" w:lastRow="0" w:firstColumn="0" w:lastColumn="0" w:oddVBand="0" w:evenVBand="0" w:oddHBand="0" w:evenHBand="0" w:firstRowFirstColumn="0" w:firstRowLastColumn="0" w:lastRowFirstColumn="0" w:lastRowLastColumn="0"/>
+              <w:rPr>
+                <w:sz w:val="24"/>
+                <w:szCs w:val="24"/>
+              </w:rPr>
+            </w:pPr>
+            <w:proofErr w:type="spellStart"/>
             <w:proofErr w:type="gramStart"/>
             <w:r>
               <w:rPr>
-                <w:b w:val="0"/>
+                <w:sz w:val="24"/>
+                <w:szCs w:val="24"/>
+              </w:rPr>
+              <w:t>nr</w:t>
+            </w:r>
+            <w:proofErr w:type="gramEnd"/>
+            <w:r>
+              <w:rPr>
+                <w:sz w:val="24"/>
+                <w:szCs w:val="24"/>
+              </w:rPr>
+              <w:t>_produktu</w:t>
+            </w:r>
+            <w:proofErr w:type="spellEnd"/>
+            <w:r>
+              <w:rPr>
+                <w:sz w:val="24"/>
+                <w:szCs w:val="24"/>
+              </w:rPr>
+              <w:t xml:space="preserve"> liczba</w:t>
+            </w:r>
+          </w:p>
+        </w:tc>
+        <w:tc>
+          <w:tcPr>
+            <w:tcW w:w="1794" w:type="dxa"/>
+            <w:vAlign w:val="center"/>
+          </w:tcPr>
+          <w:p>
+            <w:pPr>
+              <w:jc w:val="center"/>
+              <w:cnfStyle w:val="000000000000" w:firstRow="0" w:lastRow="0" w:firstColumn="0" w:lastColumn="0" w:oddVBand="0" w:evenVBand="0" w:oddHBand="0" w:evenHBand="0" w:firstRowFirstColumn="0" w:firstRowLastColumn="0" w:lastRowFirstColumn="0" w:lastRowLastColumn="0"/>
+              <w:rPr>
+                <w:sz w:val="24"/>
+                <w:szCs w:val="24"/>
+              </w:rPr>
+            </w:pPr>
+            <w:proofErr w:type="spellStart"/>
+            <w:proofErr w:type="gramStart"/>
+            <w:r>
+              <w:rPr>
                 <w:sz w:val="24"/>
                 <w:szCs w:val="24"/>
               </w:rPr>
@@ -825,18 +909,74 @@
             </w:r>
             <w:proofErr w:type="spellEnd"/>
             <w:proofErr w:type="gramEnd"/>
-          </w:p>
-        </w:tc>
-        <w:tc>
-          <w:tcPr>
-            <w:tcW w:w="1902" w:type="dxa"/>
-            <w:vAlign w:val="center"/>
-          </w:tcPr>
-          <w:p>
-            <w:pPr>
-              <w:jc w:val="center"/>
-              <w:cnfStyle w:val="000000000000" w:firstRow="0" w:lastRow="0" w:firstColumn="0" w:lastColumn="0" w:oddVBand="0" w:evenVBand="0" w:oddHBand="0" w:evenHBand="0" w:firstRowFirstColumn="0" w:firstRowLastColumn="0" w:lastRowFirstColumn="0" w:lastRowLastColumn="0"/>
-              <w:rPr>
+            <w:r>
+              <w:rPr>
+                <w:sz w:val="24"/>
+                <w:szCs w:val="24"/>
+              </w:rPr>
+              <w:t xml:space="preserve"> bmw12 1</w:t>
+            </w:r>
+          </w:p>
+        </w:tc>
+        <w:tc>
+          <w:tcPr>
+            <w:tcW w:w="2163" w:type="dxa"/>
+            <w:vAlign w:val="center"/>
+          </w:tcPr>
+          <w:p>
+            <w:pPr>
+              <w:jc w:val="center"/>
+              <w:cnfStyle w:val="000000000000" w:firstRow="0" w:lastRow="0" w:firstColumn="0" w:lastColumn="0" w:oddVBand="0" w:evenVBand="0" w:oddHBand="0" w:evenHBand="0" w:firstRowFirstColumn="0" w:firstRowLastColumn="0" w:lastRowFirstColumn="0" w:lastRowLastColumn="0"/>
+              <w:rPr>
+                <w:sz w:val="24"/>
+                <w:szCs w:val="24"/>
+              </w:rPr>
+            </w:pPr>
+            <w:r>
+              <w:rPr>
+                <w:sz w:val="24"/>
+                <w:szCs w:val="24"/>
+              </w:rPr>
+              <w:t>Dodanie do koszyka produktu</w:t>
+            </w:r>
+          </w:p>
+        </w:tc>
+        <w:tc>
+          <w:tcPr>
+            <w:tcW w:w="1356" w:type="dxa"/>
+            <w:vAlign w:val="center"/>
+          </w:tcPr>
+          <w:p>
+            <w:pPr>
+              <w:jc w:val="center"/>
+              <w:cnfStyle w:val="000000000000" w:firstRow="0" w:lastRow="0" w:firstColumn="0" w:lastColumn="0" w:oddVBand="0" w:evenVBand="0" w:oddHBand="0" w:evenHBand="0" w:firstRowFirstColumn="0" w:firstRowLastColumn="0" w:lastRowFirstColumn="0" w:lastRowLastColumn="0"/>
+              <w:rPr>
+                <w:sz w:val="24"/>
+                <w:szCs w:val="24"/>
+              </w:rPr>
+            </w:pPr>
+            <w:r>
+              <w:rPr>
+                <w:sz w:val="24"/>
+                <w:szCs w:val="24"/>
+              </w:rPr>
+              <w:t>Client</w:t>
+            </w:r>
+          </w:p>
+        </w:tc>
+      </w:tr>
+      <w:tr>
+        <w:tc>
+          <w:tcPr>
+            <w:cnfStyle w:val="001000000000" w:firstRow="0" w:lastRow="0" w:firstColumn="1" w:lastColumn="0" w:oddVBand="0" w:evenVBand="0" w:oddHBand="0" w:evenHBand="0" w:firstRowFirstColumn="0" w:firstRowLastColumn="0" w:lastRowFirstColumn="0" w:lastRowLastColumn="0"/>
+            <w:tcW w:w="1847" w:type="dxa"/>
+            <w:vAlign w:val="center"/>
+          </w:tcPr>
+          <w:p>
+            <w:pPr>
+              <w:jc w:val="center"/>
+              <w:rPr>
+                <w:b w:val="0"/>
                 <w:sz w:val="24"/>
                 <w:szCs w:val="24"/>
               </w:rPr>
@@ -845,26 +985,36 @@
             <w:proofErr w:type="gramStart"/>
             <w:r>
               <w:rPr>
-                <w:sz w:val="24"/>
-                <w:szCs w:val="24"/>
-              </w:rPr>
-              <w:t>nr</w:t>
-            </w:r>
+                <w:b w:val="0"/>
+                <w:sz w:val="24"/>
+                <w:szCs w:val="24"/>
+              </w:rPr>
+              <w:t>checkout</w:t>
+            </w:r>
+            <w:proofErr w:type="spellEnd"/>
             <w:proofErr w:type="gramEnd"/>
-            <w:r>
-              <w:rPr>
-                <w:sz w:val="24"/>
-                <w:szCs w:val="24"/>
-              </w:rPr>
-              <w:t>_produktu</w:t>
-            </w:r>
-            <w:proofErr w:type="spellEnd"/>
-            <w:r>
-              <w:rPr>
-                <w:sz w:val="24"/>
-                <w:szCs w:val="24"/>
-              </w:rPr>
-              <w:t xml:space="preserve"> liczba</w:t>
+          </w:p>
+        </w:tc>
+        <w:tc>
+          <w:tcPr>
+            <w:tcW w:w="1902" w:type="dxa"/>
+            <w:vAlign w:val="center"/>
+          </w:tcPr>
+          <w:p>
+            <w:pPr>
+              <w:jc w:val="center"/>
+              <w:cnfStyle w:val="000000000000" w:firstRow="0" w:lastRow="0" w:firstColumn="0" w:lastColumn="0" w:oddVBand="0" w:evenVBand="0" w:oddHBand="0" w:evenHBand="0" w:firstRowFirstColumn="0" w:firstRowLastColumn="0" w:lastRowFirstColumn="0" w:lastRowLastColumn="0"/>
+              <w:rPr>
+                <w:sz w:val="24"/>
+                <w:szCs w:val="24"/>
+              </w:rPr>
+            </w:pPr>
+            <w:r>
+              <w:rPr>
+                <w:sz w:val="24"/>
+                <w:szCs w:val="24"/>
+              </w:rPr>
+              <w:t>-</w:t>
             </w:r>
           </w:p>
         </w:tc>
@@ -889,17 +1039,10 @@
                 <w:sz w:val="24"/>
                 <w:szCs w:val="24"/>
               </w:rPr>
-              <w:t>add</w:t>
+              <w:t>checkout</w:t>
             </w:r>
             <w:proofErr w:type="spellEnd"/>
             <w:proofErr w:type="gramEnd"/>
-            <w:r>
-              <w:rPr>
-                <w:sz w:val="24"/>
-                <w:szCs w:val="24"/>
-              </w:rPr>
-              <w:t xml:space="preserve"> bmw12 1</w:t>
-            </w:r>
           </w:p>
         </w:tc>
         <w:tc>
@@ -921,7 +1064,7 @@
                 <w:sz w:val="24"/>
                 <w:szCs w:val="24"/>
               </w:rPr>
-              <w:t>Dodanie do koszyka produktu</w:t>
+              <w:t>Zrealizowanie zakupów</w:t>
             </w:r>
           </w:p>
         </w:tc>
@@ -965,6 +1108,144 @@
                 <w:szCs w:val="24"/>
               </w:rPr>
             </w:pPr>
+            <w:r>
+              <w:rPr>
+                <w:b w:val="0"/>
+                <w:sz w:val="24"/>
+                <w:szCs w:val="24"/>
+              </w:rPr>
+              <w:t>S</w:t>
+            </w:r>
+            <w:r>
+              <w:rPr>
+                <w:b w:val="0"/>
+                <w:sz w:val="24"/>
+                <w:szCs w:val="24"/>
+              </w:rPr>
+              <w:t>how</w:t>
+            </w:r>
+          </w:p>
+        </w:tc>
+        <w:tc>
+          <w:tcPr>
+            <w:tcW w:w="1902" w:type="dxa"/>
+            <w:vAlign w:val="center"/>
+          </w:tcPr>
+          <w:p>
+            <w:pPr>
+              <w:jc w:val="center"/>
+              <w:cnfStyle w:val="000000000000" w:firstRow="0" w:lastRow="0" w:firstColumn="0" w:lastColumn="0" w:oddVBand="0" w:evenVBand="0" w:oddHBand="0" w:evenHBand="0" w:firstRowFirstColumn="0" w:firstRowLastColumn="0" w:lastRowFirstColumn="0" w:lastRowLastColumn="0"/>
+              <w:rPr>
+                <w:sz w:val="24"/>
+                <w:szCs w:val="24"/>
+              </w:rPr>
+            </w:pPr>
+          </w:p>
+        </w:tc>
+        <w:tc>
+          <w:tcPr>
+            <w:tcW w:w="1794" w:type="dxa"/>
+            <w:vAlign w:val="center"/>
+          </w:tcPr>
+          <w:p>
+            <w:pPr>
+              <w:jc w:val="center"/>
+              <w:cnfStyle w:val="000000000000" w:firstRow="0" w:lastRow="0" w:firstColumn="0" w:lastColumn="0" w:oddVBand="0" w:evenVBand="0" w:oddHBand="0" w:evenHBand="0" w:firstRowFirstColumn="0" w:firstRowLastColumn="0" w:lastRowFirstColumn="0" w:lastRowLastColumn="0"/>
+              <w:rPr>
+                <w:sz w:val="24"/>
+                <w:szCs w:val="24"/>
+              </w:rPr>
+            </w:pPr>
+            <w:proofErr w:type="gramStart"/>
+            <w:r>
+              <w:rPr>
+                <w:sz w:val="24"/>
+                <w:szCs w:val="24"/>
+              </w:rPr>
+              <w:t>show</w:t>
+            </w:r>
+            <w:proofErr w:type="gramEnd"/>
+            <w:r>
+              <w:rPr>
+                <w:sz w:val="24"/>
+                <w:szCs w:val="24"/>
+              </w:rPr>
+              <w:t xml:space="preserve"> </w:t>
+            </w:r>
+            <w:proofErr w:type="spellStart"/>
+            <w:r>
+              <w:rPr>
+                <w:sz w:val="24"/>
+                <w:szCs w:val="24"/>
+              </w:rPr>
+              <w:t>horse</w:t>
+            </w:r>
+            <w:proofErr w:type="spellEnd"/>
+          </w:p>
+        </w:tc>
+        <w:tc>
+          <w:tcPr>
+            <w:tcW w:w="2163" w:type="dxa"/>
+            <w:vAlign w:val="center"/>
+          </w:tcPr>
+          <w:p>
+            <w:pPr>
+              <w:jc w:val="center"/>
+              <w:cnfStyle w:val="000000000000" w:firstRow="0" w:lastRow="0" w:firstColumn="0" w:lastColumn="0" w:oddVBand="0" w:evenVBand="0" w:oddHBand="0" w:evenHBand="0" w:firstRowFirstColumn="0" w:firstRowLastColumn="0" w:lastRowFirstColumn="0" w:lastRowLastColumn="0"/>
+              <w:rPr>
+                <w:sz w:val="24"/>
+                <w:szCs w:val="24"/>
+              </w:rPr>
+            </w:pPr>
+            <w:r>
+              <w:rPr>
+                <w:sz w:val="24"/>
+                <w:szCs w:val="24"/>
+              </w:rPr>
+              <w:t>Wyświetlenie list wybranych produktów</w:t>
+            </w:r>
+          </w:p>
+        </w:tc>
+        <w:tc>
+          <w:tcPr>
+            <w:tcW w:w="1356" w:type="dxa"/>
+            <w:vAlign w:val="center"/>
+          </w:tcPr>
+          <w:p>
+            <w:pPr>
+              <w:jc w:val="center"/>
+              <w:cnfStyle w:val="000000000000" w:firstRow="0" w:lastRow="0" w:firstColumn="0" w:lastColumn="0" w:oddVBand="0" w:evenVBand="0" w:oddHBand="0" w:evenHBand="0" w:firstRowFirstColumn="0" w:firstRowLastColumn="0" w:lastRowFirstColumn="0" w:lastRowLastColumn="0"/>
+              <w:rPr>
+                <w:sz w:val="24"/>
+                <w:szCs w:val="24"/>
+              </w:rPr>
+            </w:pPr>
+            <w:r>
+              <w:rPr>
+                <w:sz w:val="24"/>
+                <w:szCs w:val="24"/>
+              </w:rPr>
+              <w:t>Client</w:t>
+            </w:r>
+          </w:p>
+        </w:tc>
+      </w:tr>
+      <w:tr>
+        <w:tc>
+          <w:tcPr>
+            <w:cnfStyle w:val="001000000000" w:firstRow="0" w:lastRow="0" w:firstColumn="1" w:lastColumn="0" w:oddVBand="0" w:evenVBand="0" w:oddHBand="0" w:evenHBand="0" w:firstRowFirstColumn="0" w:firstRowLastColumn="0" w:lastRowFirstColumn="0" w:lastRowLastColumn="0"/>
+            <w:tcW w:w="1847" w:type="dxa"/>
+            <w:vAlign w:val="center"/>
+          </w:tcPr>
+          <w:p>
+            <w:pPr>
+              <w:jc w:val="center"/>
+              <w:rPr>
+                <w:b w:val="0"/>
+                <w:sz w:val="24"/>
+                <w:szCs w:val="24"/>
+              </w:rPr>
+            </w:pPr>
             <w:proofErr w:type="spellStart"/>
             <w:proofErr w:type="gramStart"/>
             <w:r>
@@ -973,7 +1254,15 @@
                 <w:sz w:val="24"/>
                 <w:szCs w:val="24"/>
               </w:rPr>
-              <w:t>checkout</w:t>
+              <w:t>e</w:t>
+            </w:r>
+            <w:r>
+              <w:rPr>
+                <w:b w:val="0"/>
+                <w:sz w:val="24"/>
+                <w:szCs w:val="24"/>
+              </w:rPr>
+              <w:t>xit</w:t>
             </w:r>
             <w:proofErr w:type="spellEnd"/>
             <w:proofErr w:type="gramEnd"/>
@@ -1023,7 +1312,7 @@
                 <w:sz w:val="24"/>
                 <w:szCs w:val="24"/>
               </w:rPr>
-              <w:t>checkout</w:t>
+              <w:t>exit</w:t>
             </w:r>
             <w:proofErr w:type="spellEnd"/>
             <w:proofErr w:type="gramEnd"/>
@@ -1048,7 +1337,7 @@
                 <w:sz w:val="24"/>
                 <w:szCs w:val="24"/>
               </w:rPr>
-              <w:t>Zrealizowanie zakupów</w:t>
+              <w:t>Wyłączenie sklepu</w:t>
             </w:r>
           </w:p>
         </w:tc>
@@ -1066,13 +1355,15 @@
                 <w:szCs w:val="24"/>
               </w:rPr>
             </w:pPr>
-            <w:r>
-              <w:rPr>
-                <w:sz w:val="24"/>
-                <w:szCs w:val="24"/>
-              </w:rPr>
-              <w:t>Client</w:t>
-            </w:r>
+            <w:proofErr w:type="spellStart"/>
+            <w:r>
+              <w:rPr>
+                <w:sz w:val="24"/>
+                <w:szCs w:val="24"/>
+              </w:rPr>
+              <w:t>None</w:t>
+            </w:r>
+            <w:proofErr w:type="spellEnd"/>
           </w:p>
         </w:tc>
       </w:tr>
@@ -1099,9 +1390,25 @@
                 <w:sz w:val="24"/>
                 <w:szCs w:val="24"/>
               </w:rPr>
-              <w:t>show</w:t>
+              <w:t>i</w:t>
+            </w:r>
+            <w:r>
+              <w:rPr>
+                <w:b w:val="0"/>
+                <w:sz w:val="24"/>
+                <w:szCs w:val="24"/>
+              </w:rPr>
+              <w:t>nfo</w:t>
             </w:r>
             <w:proofErr w:type="gramEnd"/>
+            <w:r>
+              <w:rPr>
+                <w:b w:val="0"/>
+                <w:sz w:val="24"/>
+                <w:szCs w:val="24"/>
+              </w:rPr>
+              <w:t xml:space="preserve"> </w:t>
+            </w:r>
           </w:p>
         </w:tc>
         <w:tc>
@@ -1118,6 +1425,15 @@
                 <w:szCs w:val="24"/>
               </w:rPr>
             </w:pPr>
+            <w:proofErr w:type="spellStart"/>
+            <w:r>
+              <w:rPr>
+                <w:sz w:val="24"/>
+                <w:szCs w:val="24"/>
+              </w:rPr>
+              <w:t>Nr_produktu</w:t>
+            </w:r>
+            <w:proofErr w:type="spellEnd"/>
           </w:p>
         </w:tc>
         <w:tc>
@@ -1134,31 +1450,13 @@
                 <w:szCs w:val="24"/>
               </w:rPr>
             </w:pPr>
-            <w:proofErr w:type="gramStart"/>
-            <w:r>
-              <w:rPr>
-                <w:sz w:val="24"/>
-                <w:szCs w:val="24"/>
-              </w:rPr>
-              <w:t>show</w:t>
-            </w:r>
-            <w:proofErr w:type="gramEnd"/>
-            <w:r>
-              <w:rPr>
-                <w:sz w:val="24"/>
-                <w:szCs w:val="24"/>
-              </w:rPr>
-              <w:t xml:space="preserve"> </w:t>
-            </w:r>
-            <w:proofErr w:type="spellStart"/>
-            <w:r>
-              <w:rPr>
-                <w:sz w:val="24"/>
-                <w:szCs w:val="24"/>
-              </w:rPr>
-              <w:t>horse</w:t>
-            </w:r>
-            <w:proofErr w:type="spellEnd"/>
+            <w:r>
+              <w:rPr>
+                <w:sz w:val="24"/>
+                <w:szCs w:val="24"/>
+              </w:rPr>
+              <w:t>Info bmw12</w:t>
+            </w:r>
           </w:p>
         </w:tc>
         <w:tc>
@@ -1180,7 +1478,21 @@
                 <w:sz w:val="24"/>
                 <w:szCs w:val="24"/>
               </w:rPr>
-              <w:t>Wyświetlenie list wybranych produktów</w:t>
+              <w:t>Wyświetlenie szc</w:t>
+            </w:r>
+            <w:r>
+              <w:rPr>
+                <w:sz w:val="24"/>
+                <w:szCs w:val="24"/>
+              </w:rPr>
+              <w:t>zegółowych informacji o produkc</w:t>
+            </w:r>
+            <w:r>
+              <w:rPr>
+                <w:sz w:val="24"/>
+                <w:szCs w:val="24"/>
+              </w:rPr>
+              <w:t>ie</w:t>
             </w:r>
           </w:p>
         </w:tc>
@@ -1232,7 +1544,15 @@
                 <w:sz w:val="24"/>
                 <w:szCs w:val="24"/>
               </w:rPr>
-              <w:t>exit</w:t>
+              <w:t>c</w:t>
+            </w:r>
+            <w:r>
+              <w:rPr>
+                <w:b w:val="0"/>
+                <w:sz w:val="24"/>
+                <w:szCs w:val="24"/>
+              </w:rPr>
+              <w:t>reate</w:t>
             </w:r>
             <w:proofErr w:type="spellEnd"/>
             <w:proofErr w:type="gramEnd"/>
@@ -1257,8 +1577,33 @@
                 <w:sz w:val="24"/>
                 <w:szCs w:val="24"/>
               </w:rPr>
-              <w:t>-</w:t>
-            </w:r>
+              <w:t xml:space="preserve">Nazwa </w:t>
+            </w:r>
+            <w:proofErr w:type="spellStart"/>
+            <w:r>
+              <w:rPr>
+                <w:sz w:val="24"/>
+                <w:szCs w:val="24"/>
+              </w:rPr>
+              <w:t>haslo</w:t>
+            </w:r>
+            <w:proofErr w:type="spellEnd"/>
+            <w:r>
+              <w:rPr>
+                <w:sz w:val="24"/>
+                <w:szCs w:val="24"/>
+              </w:rPr>
+              <w:t xml:space="preserve"> </w:t>
+            </w:r>
+            <w:proofErr w:type="spellStart"/>
+            <w:r>
+              <w:rPr>
+                <w:sz w:val="24"/>
+                <w:szCs w:val="24"/>
+              </w:rPr>
+              <w:t>haslo</w:t>
+            </w:r>
+            <w:proofErr w:type="spellEnd"/>
           </w:p>
         </w:tc>
         <w:tc>
@@ -1271,6 +1616,98 @@
               <w:jc w:val="center"/>
               <w:cnfStyle w:val="000000000000" w:firstRow="0" w:lastRow="0" w:firstColumn="0" w:lastColumn="0" w:oddVBand="0" w:evenVBand="0" w:oddHBand="0" w:evenHBand="0" w:firstRowFirstColumn="0" w:firstRowLastColumn="0" w:lastRowFirstColumn="0" w:lastRowLastColumn="0"/>
               <w:rPr>
+                <w:sz w:val="24"/>
+                <w:szCs w:val="24"/>
+              </w:rPr>
+            </w:pPr>
+            <w:proofErr w:type="spellStart"/>
+            <w:r>
+              <w:rPr>
+                <w:sz w:val="24"/>
+                <w:szCs w:val="24"/>
+              </w:rPr>
+              <w:t>Create</w:t>
+            </w:r>
+            <w:proofErr w:type="spellEnd"/>
+            <w:r>
+              <w:rPr>
+                <w:sz w:val="24"/>
+                <w:szCs w:val="24"/>
+              </w:rPr>
+              <w:t xml:space="preserve"> Marek W3c$r </w:t>
+            </w:r>
+            <w:proofErr w:type="spellStart"/>
+            <w:r>
+              <w:rPr>
+                <w:sz w:val="24"/>
+                <w:szCs w:val="24"/>
+              </w:rPr>
+              <w:t>W3c$r</w:t>
+            </w:r>
+            <w:proofErr w:type="spellEnd"/>
+          </w:p>
+        </w:tc>
+        <w:tc>
+          <w:tcPr>
+            <w:tcW w:w="2163" w:type="dxa"/>
+            <w:vAlign w:val="center"/>
+          </w:tcPr>
+          <w:p>
+            <w:pPr>
+              <w:jc w:val="center"/>
+              <w:cnfStyle w:val="000000000000" w:firstRow="0" w:lastRow="0" w:firstColumn="0" w:lastColumn="0" w:oddVBand="0" w:evenVBand="0" w:oddHBand="0" w:evenHBand="0" w:firstRowFirstColumn="0" w:firstRowLastColumn="0" w:lastRowFirstColumn="0" w:lastRowLastColumn="0"/>
+              <w:rPr>
+                <w:sz w:val="24"/>
+                <w:szCs w:val="24"/>
+              </w:rPr>
+            </w:pPr>
+            <w:r>
+              <w:rPr>
+                <w:sz w:val="24"/>
+                <w:szCs w:val="24"/>
+              </w:rPr>
+              <w:t>Stworzenie konta klienta</w:t>
+            </w:r>
+          </w:p>
+        </w:tc>
+        <w:tc>
+          <w:tcPr>
+            <w:tcW w:w="1356" w:type="dxa"/>
+            <w:vAlign w:val="center"/>
+          </w:tcPr>
+          <w:p>
+            <w:pPr>
+              <w:jc w:val="center"/>
+              <w:cnfStyle w:val="000000000000" w:firstRow="0" w:lastRow="0" w:firstColumn="0" w:lastColumn="0" w:oddVBand="0" w:evenVBand="0" w:oddHBand="0" w:evenHBand="0" w:firstRowFirstColumn="0" w:firstRowLastColumn="0" w:lastRowFirstColumn="0" w:lastRowLastColumn="0"/>
+              <w:rPr>
+                <w:sz w:val="24"/>
+                <w:szCs w:val="24"/>
+              </w:rPr>
+            </w:pPr>
+            <w:proofErr w:type="spellStart"/>
+            <w:r>
+              <w:rPr>
+                <w:sz w:val="24"/>
+                <w:szCs w:val="24"/>
+              </w:rPr>
+              <w:t>Admin</w:t>
+            </w:r>
+            <w:proofErr w:type="spellEnd"/>
+          </w:p>
+        </w:tc>
+      </w:tr>
+      <w:tr>
+        <w:tc>
+          <w:tcPr>
+            <w:cnfStyle w:val="001000000000" w:firstRow="0" w:lastRow="0" w:firstColumn="1" w:lastColumn="0" w:oddVBand="0" w:evenVBand="0" w:oddHBand="0" w:evenHBand="0" w:firstRowFirstColumn="0" w:firstRowLastColumn="0" w:lastRowFirstColumn="0" w:lastRowLastColumn="0"/>
+            <w:tcW w:w="1847" w:type="dxa"/>
+            <w:vAlign w:val="center"/>
+          </w:tcPr>
+          <w:p>
+            <w:pPr>
+              <w:jc w:val="center"/>
+              <w:rPr>
+                <w:b w:val="0"/>
                 <w:sz w:val="24"/>
                 <w:szCs w:val="24"/>
               </w:rPr>
@@ -1279,10 +1716,11 @@
             <w:proofErr w:type="gramStart"/>
             <w:r>
               <w:rPr>
-                <w:sz w:val="24"/>
-                <w:szCs w:val="24"/>
-              </w:rPr>
-              <w:t>exit</w:t>
+                <w:b w:val="0"/>
+                <w:sz w:val="24"/>
+                <w:szCs w:val="24"/>
+              </w:rPr>
+              <w:t>addproduct</w:t>
             </w:r>
             <w:proofErr w:type="spellEnd"/>
             <w:proofErr w:type="gramEnd"/>
@@ -1290,6 +1728,183 @@
         </w:tc>
         <w:tc>
           <w:tcPr>
+            <w:tcW w:w="1902" w:type="dxa"/>
+            <w:vAlign w:val="center"/>
+          </w:tcPr>
+          <w:p>
+            <w:pPr>
+              <w:jc w:val="center"/>
+              <w:cnfStyle w:val="000000000000" w:firstRow="0" w:lastRow="0" w:firstColumn="0" w:lastColumn="0" w:oddVBand="0" w:evenVBand="0" w:oddHBand="0" w:evenHBand="0" w:firstRowFirstColumn="0" w:firstRowLastColumn="0" w:lastRowFirstColumn="0" w:lastRowLastColumn="0"/>
+              <w:rPr>
+                <w:sz w:val="24"/>
+                <w:szCs w:val="24"/>
+              </w:rPr>
+            </w:pPr>
+            <w:r>
+              <w:rPr>
+                <w:sz w:val="24"/>
+                <w:szCs w:val="24"/>
+              </w:rPr>
+              <w:t xml:space="preserve">Nazwa </w:t>
+            </w:r>
+            <w:proofErr w:type="spellStart"/>
+            <w:r>
+              <w:rPr>
+                <w:sz w:val="24"/>
+                <w:szCs w:val="24"/>
+              </w:rPr>
+              <w:t>nr_produktu</w:t>
+            </w:r>
+            <w:proofErr w:type="spellEnd"/>
+            <w:r>
+              <w:rPr>
+                <w:sz w:val="24"/>
+                <w:szCs w:val="24"/>
+              </w:rPr>
+              <w:t xml:space="preserve"> </w:t>
+            </w:r>
+          </w:p>
+          <w:p>
+            <w:pPr>
+              <w:jc w:val="center"/>
+              <w:cnfStyle w:val="000000000000" w:firstRow="0" w:lastRow="0" w:firstColumn="0" w:lastColumn="0" w:oddVBand="0" w:evenVBand="0" w:oddHBand="0" w:evenHBand="0" w:firstRowFirstColumn="0" w:firstRowLastColumn="0" w:lastRowFirstColumn="0" w:lastRowLastColumn="0"/>
+              <w:rPr>
+                <w:sz w:val="24"/>
+                <w:szCs w:val="24"/>
+              </w:rPr>
+            </w:pPr>
+            <w:r>
+              <w:rPr>
+                <w:sz w:val="24"/>
+                <w:szCs w:val="24"/>
+              </w:rPr>
+              <w:t>Kategoria</w:t>
+            </w:r>
+          </w:p>
+          <w:p>
+            <w:pPr>
+              <w:jc w:val="center"/>
+              <w:cnfStyle w:val="000000000000" w:firstRow="0" w:lastRow="0" w:firstColumn="0" w:lastColumn="0" w:oddVBand="0" w:evenVBand="0" w:oddHBand="0" w:evenHBand="0" w:firstRowFirstColumn="0" w:firstRowLastColumn="0" w:lastRowFirstColumn="0" w:lastRowLastColumn="0"/>
+              <w:rPr>
+                <w:sz w:val="24"/>
+                <w:szCs w:val="24"/>
+              </w:rPr>
+            </w:pPr>
+            <w:proofErr w:type="gramStart"/>
+            <w:r>
+              <w:rPr>
+                <w:sz w:val="24"/>
+                <w:szCs w:val="24"/>
+              </w:rPr>
+              <w:t>cena</w:t>
+            </w:r>
+            <w:proofErr w:type="gramEnd"/>
+          </w:p>
+          <w:p>
+            <w:pPr>
+              <w:jc w:val="center"/>
+              <w:cnfStyle w:val="000000000000" w:firstRow="0" w:lastRow="0" w:firstColumn="0" w:lastColumn="0" w:oddVBand="0" w:evenVBand="0" w:oddHBand="0" w:evenHBand="0" w:firstRowFirstColumn="0" w:firstRowLastColumn="0" w:lastRowFirstColumn="0" w:lastRowLastColumn="0"/>
+              <w:rPr>
+                <w:sz w:val="24"/>
+                <w:szCs w:val="24"/>
+              </w:rPr>
+            </w:pPr>
+            <w:proofErr w:type="gramStart"/>
+            <w:r>
+              <w:rPr>
+                <w:sz w:val="24"/>
+                <w:szCs w:val="24"/>
+              </w:rPr>
+              <w:t>opis</w:t>
+            </w:r>
+            <w:proofErr w:type="gramEnd"/>
+          </w:p>
+        </w:tc>
+        <w:tc>
+          <w:tcPr>
+            <w:tcW w:w="1794" w:type="dxa"/>
+            <w:vAlign w:val="center"/>
+          </w:tcPr>
+          <w:p>
+            <w:pPr>
+              <w:jc w:val="center"/>
+              <w:cnfStyle w:val="000000000000" w:firstRow="0" w:lastRow="0" w:firstColumn="0" w:lastColumn="0" w:oddVBand="0" w:evenVBand="0" w:oddHBand="0" w:evenHBand="0" w:firstRowFirstColumn="0" w:firstRowLastColumn="0" w:lastRowFirstColumn="0" w:lastRowLastColumn="0"/>
+              <w:rPr>
+                <w:sz w:val="24"/>
+                <w:szCs w:val="24"/>
+              </w:rPr>
+            </w:pPr>
+            <w:proofErr w:type="spellStart"/>
+            <w:r>
+              <w:rPr>
+                <w:sz w:val="24"/>
+                <w:szCs w:val="24"/>
+              </w:rPr>
+              <w:t>Addproduct</w:t>
+            </w:r>
+            <w:proofErr w:type="spellEnd"/>
+            <w:r>
+              <w:rPr>
+                <w:sz w:val="24"/>
+                <w:szCs w:val="24"/>
+              </w:rPr>
+              <w:t xml:space="preserve"> BMW M4 bmw12</w:t>
+            </w:r>
+          </w:p>
+          <w:p>
+            <w:pPr>
+              <w:jc w:val="center"/>
+              <w:cnfStyle w:val="000000000000" w:firstRow="0" w:lastRow="0" w:firstColumn="0" w:lastColumn="0" w:oddVBand="0" w:evenVBand="0" w:oddHBand="0" w:evenHBand="0" w:firstRowFirstColumn="0" w:firstRowLastColumn="0" w:lastRowFirstColumn="0" w:lastRowLastColumn="0"/>
+              <w:rPr>
+                <w:sz w:val="24"/>
+                <w:szCs w:val="24"/>
+              </w:rPr>
+            </w:pPr>
+            <w:r>
+              <w:rPr>
+                <w:sz w:val="24"/>
+                <w:szCs w:val="24"/>
+              </w:rPr>
+              <w:t>Car</w:t>
+            </w:r>
+          </w:p>
+          <w:p>
+            <w:pPr>
+              <w:jc w:val="center"/>
+              <w:cnfStyle w:val="000000000000" w:firstRow="0" w:lastRow="0" w:firstColumn="0" w:lastColumn="0" w:oddVBand="0" w:evenVBand="0" w:oddHBand="0" w:evenHBand="0" w:firstRowFirstColumn="0" w:firstRowLastColumn="0" w:lastRowFirstColumn="0" w:lastRowLastColumn="0"/>
+              <w:rPr>
+                <w:sz w:val="24"/>
+                <w:szCs w:val="24"/>
+              </w:rPr>
+            </w:pPr>
+            <w:r>
+              <w:rPr>
+                <w:sz w:val="24"/>
+                <w:szCs w:val="24"/>
+              </w:rPr>
+              <w:t>350000</w:t>
+            </w:r>
+          </w:p>
+          <w:p>
+            <w:pPr>
+              <w:jc w:val="center"/>
+              <w:cnfStyle w:val="000000000000" w:firstRow="0" w:lastRow="0" w:firstColumn="0" w:lastColumn="0" w:oddVBand="0" w:evenVBand="0" w:oddHBand="0" w:evenHBand="0" w:firstRowFirstColumn="0" w:firstRowLastColumn="0" w:lastRowFirstColumn="0" w:lastRowLastColumn="0"/>
+              <w:rPr>
+                <w:sz w:val="24"/>
+                <w:szCs w:val="24"/>
+              </w:rPr>
+            </w:pPr>
+            <w:r>
+              <w:rPr>
+                <w:sz w:val="24"/>
+                <w:szCs w:val="24"/>
+              </w:rPr>
+              <w:t>Bardzo ładny samochód</w:t>
+            </w:r>
+          </w:p>
+        </w:tc>
+        <w:tc>
+          <w:tcPr>
             <w:tcW w:w="2163" w:type="dxa"/>
             <w:vAlign w:val="center"/>
           </w:tcPr>
@@ -1307,7 +1922,7 @@
                 <w:sz w:val="24"/>
                 <w:szCs w:val="24"/>
               </w:rPr>
-              <w:t>Wyłączenie sklepu</w:t>
+              <w:t>Dodanie produktu do sklepu</w:t>
             </w:r>
           </w:p>
         </w:tc>
@@ -1331,7 +1946,7 @@
                 <w:sz w:val="24"/>
                 <w:szCs w:val="24"/>
               </w:rPr>
-              <w:t>None</w:t>
+              <w:t>Admin</w:t>
             </w:r>
             <w:proofErr w:type="spellEnd"/>
           </w:p>
@@ -1353,14 +1968,18 @@
                 <w:szCs w:val="24"/>
               </w:rPr>
             </w:pPr>
-            <w:r>
-              <w:rPr>
-                <w:b w:val="0"/>
-                <w:sz w:val="24"/>
-                <w:szCs w:val="24"/>
-              </w:rPr>
-              <w:t xml:space="preserve">Info </w:t>
-            </w:r>
+            <w:proofErr w:type="spellStart"/>
+            <w:proofErr w:type="gramStart"/>
+            <w:r>
+              <w:rPr>
+                <w:b w:val="0"/>
+                <w:sz w:val="24"/>
+                <w:szCs w:val="24"/>
+              </w:rPr>
+              <w:t>deleteproduct</w:t>
+            </w:r>
+            <w:proofErr w:type="spellEnd"/>
+            <w:proofErr w:type="gramEnd"/>
           </w:p>
         </w:tc>
         <w:tc>
@@ -1378,12 +1997,21 @@
               </w:rPr>
             </w:pPr>
             <w:proofErr w:type="spellStart"/>
-            <w:r>
-              <w:rPr>
-                <w:sz w:val="24"/>
-                <w:szCs w:val="24"/>
-              </w:rPr>
-              <w:t>Nr_produktu</w:t>
+            <w:proofErr w:type="gramStart"/>
+            <w:r>
+              <w:rPr>
+                <w:sz w:val="24"/>
+                <w:szCs w:val="24"/>
+              </w:rPr>
+              <w:t>nr</w:t>
+            </w:r>
+            <w:proofErr w:type="gramEnd"/>
+            <w:r>
+              <w:rPr>
+                <w:sz w:val="24"/>
+                <w:szCs w:val="24"/>
+              </w:rPr>
+              <w:t>_produktu</w:t>
             </w:r>
             <w:proofErr w:type="spellEnd"/>
           </w:p>
@@ -1402,12 +2030,23 @@
                 <w:szCs w:val="24"/>
               </w:rPr>
             </w:pPr>
-            <w:r>
-              <w:rPr>
-                <w:sz w:val="24"/>
-                <w:szCs w:val="24"/>
-              </w:rPr>
-              <w:t>Info bmw12</w:t>
+            <w:proofErr w:type="spellStart"/>
+            <w:proofErr w:type="gramStart"/>
+            <w:r>
+              <w:rPr>
+                <w:sz w:val="24"/>
+                <w:szCs w:val="24"/>
+              </w:rPr>
+              <w:t>deleteproduct</w:t>
+            </w:r>
+            <w:proofErr w:type="spellEnd"/>
+            <w:proofErr w:type="gramEnd"/>
+            <w:r>
+              <w:rPr>
+                <w:sz w:val="24"/>
+                <w:szCs w:val="24"/>
+              </w:rPr>
+              <w:t xml:space="preserve"> bmw12</w:t>
             </w:r>
           </w:p>
         </w:tc>
@@ -1430,21 +2069,7 @@
                 <w:sz w:val="24"/>
                 <w:szCs w:val="24"/>
               </w:rPr>
-              <w:t>Wyświetlenie szc</w:t>
-            </w:r>
-            <w:r>
-              <w:rPr>
-                <w:sz w:val="24"/>
-                <w:szCs w:val="24"/>
-              </w:rPr>
-              <w:t>zegółowych informacji o produkc</w:t>
-            </w:r>
-            <w:r>
-              <w:rPr>
-                <w:sz w:val="24"/>
-                <w:szCs w:val="24"/>
-              </w:rPr>
-              <w:t>ie</w:t>
+              <w:t>Usunięcie produktu ze sklepu</w:t>
             </w:r>
           </w:p>
         </w:tc>
@@ -1462,13 +2087,15 @@
                 <w:szCs w:val="24"/>
               </w:rPr>
             </w:pPr>
-            <w:r>
-              <w:rPr>
-                <w:sz w:val="24"/>
-                <w:szCs w:val="24"/>
-              </w:rPr>
-              <w:t>Client</w:t>
-            </w:r>
+            <w:proofErr w:type="spellStart"/>
+            <w:r>
+              <w:rPr>
+                <w:sz w:val="24"/>
+                <w:szCs w:val="24"/>
+              </w:rPr>
+              <w:t>Admin</w:t>
+            </w:r>
+            <w:proofErr w:type="spellEnd"/>
           </w:p>
         </w:tc>
       </w:tr>
@@ -1489,15 +2116,17 @@
               </w:rPr>
             </w:pPr>
             <w:proofErr w:type="spellStart"/>
-            <w:r>
-              <w:rPr>
-                <w:b w:val="0"/>
-                <w:sz w:val="24"/>
-                <w:szCs w:val="24"/>
-              </w:rPr>
-              <w:t>Create</w:t>
+            <w:proofErr w:type="gramStart"/>
+            <w:r>
+              <w:rPr>
+                <w:b w:val="0"/>
+                <w:sz w:val="24"/>
+                <w:szCs w:val="24"/>
+              </w:rPr>
+              <w:t>updateproduct</w:t>
             </w:r>
             <w:proofErr w:type="spellEnd"/>
+            <w:proofErr w:type="gramEnd"/>
           </w:p>
         </w:tc>
         <w:tc>
@@ -1514,20 +2143,22 @@
                 <w:szCs w:val="24"/>
               </w:rPr>
             </w:pPr>
-            <w:r>
-              <w:rPr>
-                <w:sz w:val="24"/>
-                <w:szCs w:val="24"/>
-              </w:rPr>
-              <w:t xml:space="preserve">Nazwa </w:t>
-            </w:r>
             <w:proofErr w:type="spellStart"/>
-            <w:r>
-              <w:rPr>
-                <w:sz w:val="24"/>
-                <w:szCs w:val="24"/>
-              </w:rPr>
-              <w:t>haslo</w:t>
+            <w:proofErr w:type="gramStart"/>
+            <w:r>
+              <w:rPr>
+                <w:sz w:val="24"/>
+                <w:szCs w:val="24"/>
+              </w:rPr>
+              <w:t>nr</w:t>
+            </w:r>
+            <w:proofErr w:type="gramEnd"/>
+            <w:r>
+              <w:rPr>
+                <w:sz w:val="24"/>
+                <w:szCs w:val="24"/>
+              </w:rPr>
+              <w:t>_produktu</w:t>
             </w:r>
             <w:proofErr w:type="spellEnd"/>
             <w:r>
@@ -1537,70 +2168,147 @@
               </w:rPr>
               <w:t xml:space="preserve"> </w:t>
             </w:r>
+            <w:r>
+              <w:rPr>
+                <w:sz w:val="24"/>
+                <w:szCs w:val="24"/>
+              </w:rPr>
+              <w:t>(</w:t>
+            </w:r>
+            <w:r>
+              <w:rPr>
+                <w:sz w:val="24"/>
+                <w:szCs w:val="24"/>
+              </w:rPr>
+              <w:t>Nazwa</w:t>
+            </w:r>
+            <w:r>
+              <w:rPr>
+                <w:sz w:val="24"/>
+                <w:szCs w:val="24"/>
+              </w:rPr>
+              <w:t xml:space="preserve"> |</w:t>
+            </w:r>
+            <w:r>
+              <w:rPr>
+                <w:sz w:val="24"/>
+                <w:szCs w:val="24"/>
+              </w:rPr>
+              <w:t xml:space="preserve">  </w:t>
+            </w:r>
+          </w:p>
+          <w:p>
+            <w:pPr>
+              <w:jc w:val="center"/>
+              <w:cnfStyle w:val="000000000000" w:firstRow="0" w:lastRow="0" w:firstColumn="0" w:lastColumn="0" w:oddVBand="0" w:evenVBand="0" w:oddHBand="0" w:evenHBand="0" w:firstRowFirstColumn="0" w:firstRowLastColumn="0" w:lastRowFirstColumn="0" w:lastRowLastColumn="0"/>
+              <w:rPr>
+                <w:sz w:val="24"/>
+                <w:szCs w:val="24"/>
+              </w:rPr>
+            </w:pPr>
+            <w:r>
+              <w:rPr>
+                <w:sz w:val="24"/>
+                <w:szCs w:val="24"/>
+              </w:rPr>
+              <w:t>Kategoria</w:t>
+            </w:r>
+            <w:r>
+              <w:rPr>
+                <w:sz w:val="24"/>
+                <w:szCs w:val="24"/>
+              </w:rPr>
+              <w:t xml:space="preserve"> |</w:t>
+            </w:r>
+          </w:p>
+          <w:p>
+            <w:pPr>
+              <w:jc w:val="center"/>
+              <w:cnfStyle w:val="000000000000" w:firstRow="0" w:lastRow="0" w:firstColumn="0" w:lastColumn="0" w:oddVBand="0" w:evenVBand="0" w:oddHBand="0" w:evenHBand="0" w:firstRowFirstColumn="0" w:firstRowLastColumn="0" w:lastRowFirstColumn="0" w:lastRowLastColumn="0"/>
+              <w:rPr>
+                <w:sz w:val="24"/>
+                <w:szCs w:val="24"/>
+              </w:rPr>
+            </w:pPr>
+            <w:r>
+              <w:rPr>
+                <w:sz w:val="24"/>
+                <w:szCs w:val="24"/>
+              </w:rPr>
+              <w:t>C</w:t>
+            </w:r>
+            <w:r>
+              <w:rPr>
+                <w:sz w:val="24"/>
+                <w:szCs w:val="24"/>
+              </w:rPr>
+              <w:t>ena</w:t>
+            </w:r>
+            <w:r>
+              <w:rPr>
+                <w:sz w:val="24"/>
+                <w:szCs w:val="24"/>
+              </w:rPr>
+              <w:t xml:space="preserve"> |</w:t>
+            </w:r>
+          </w:p>
+          <w:p>
+            <w:pPr>
+              <w:jc w:val="center"/>
+              <w:cnfStyle w:val="000000000000" w:firstRow="0" w:lastRow="0" w:firstColumn="0" w:lastColumn="0" w:oddVBand="0" w:evenVBand="0" w:oddHBand="0" w:evenHBand="0" w:firstRowFirstColumn="0" w:firstRowLastColumn="0" w:lastRowFirstColumn="0" w:lastRowLastColumn="0"/>
+              <w:rPr>
+                <w:sz w:val="24"/>
+                <w:szCs w:val="24"/>
+              </w:rPr>
+            </w:pPr>
+            <w:proofErr w:type="gramStart"/>
+            <w:r>
+              <w:rPr>
+                <w:sz w:val="24"/>
+                <w:szCs w:val="24"/>
+              </w:rPr>
+              <w:t>opis</w:t>
+            </w:r>
+            <w:proofErr w:type="gramEnd"/>
+            <w:r>
+              <w:rPr>
+                <w:sz w:val="24"/>
+                <w:szCs w:val="24"/>
+              </w:rPr>
+              <w:t>) nowa wartość</w:t>
+            </w:r>
+          </w:p>
+        </w:tc>
+        <w:tc>
+          <w:tcPr>
+            <w:tcW w:w="1794" w:type="dxa"/>
+            <w:vAlign w:val="center"/>
+          </w:tcPr>
+          <w:p>
+            <w:pPr>
+              <w:jc w:val="center"/>
+              <w:cnfStyle w:val="000000000000" w:firstRow="0" w:lastRow="0" w:firstColumn="0" w:lastColumn="0" w:oddVBand="0" w:evenVBand="0" w:oddHBand="0" w:evenHBand="0" w:firstRowFirstColumn="0" w:firstRowLastColumn="0" w:lastRowFirstColumn="0" w:lastRowLastColumn="0"/>
+              <w:rPr>
+                <w:sz w:val="24"/>
+                <w:szCs w:val="24"/>
+              </w:rPr>
+            </w:pPr>
             <w:proofErr w:type="spellStart"/>
             <w:r>
               <w:rPr>
                 <w:sz w:val="24"/>
                 <w:szCs w:val="24"/>
               </w:rPr>
-              <w:t>haslo</w:t>
+              <w:t>Updateproduct</w:t>
             </w:r>
             <w:proofErr w:type="spellEnd"/>
-          </w:p>
-        </w:tc>
-        <w:tc>
-          <w:tcPr>
-            <w:tcW w:w="1794" w:type="dxa"/>
-            <w:vAlign w:val="center"/>
-          </w:tcPr>
-          <w:p>
-            <w:pPr>
-              <w:jc w:val="center"/>
-              <w:cnfStyle w:val="000000000000" w:firstRow="0" w:lastRow="0" w:firstColumn="0" w:lastColumn="0" w:oddVBand="0" w:evenVBand="0" w:oddHBand="0" w:evenHBand="0" w:firstRowFirstColumn="0" w:firstRowLastColumn="0" w:lastRowFirstColumn="0" w:lastRowLastColumn="0"/>
-              <w:rPr>
-                <w:sz w:val="24"/>
-                <w:szCs w:val="24"/>
-              </w:rPr>
-            </w:pPr>
-            <w:proofErr w:type="spellStart"/>
-            <w:r>
-              <w:rPr>
-                <w:sz w:val="24"/>
-                <w:szCs w:val="24"/>
-              </w:rPr>
-              <w:t>Create</w:t>
-            </w:r>
-            <w:proofErr w:type="spellEnd"/>
-            <w:r>
-              <w:rPr>
-                <w:sz w:val="24"/>
-                <w:szCs w:val="24"/>
-              </w:rPr>
-              <w:t xml:space="preserve"> Marek </w:t>
-            </w:r>
-            <w:r>
-              <w:rPr>
-                <w:sz w:val="24"/>
-                <w:szCs w:val="24"/>
-              </w:rPr>
-              <w:t>W3c$r</w:t>
-            </w:r>
-            <w:r>
-              <w:rPr>
-                <w:sz w:val="24"/>
-                <w:szCs w:val="24"/>
-              </w:rPr>
-              <w:t xml:space="preserve"> </w:t>
-            </w:r>
-            <w:proofErr w:type="spellStart"/>
-            <w:r>
-              <w:rPr>
-                <w:sz w:val="24"/>
-                <w:szCs w:val="24"/>
-              </w:rPr>
-              <w:t>W3c$r</w:t>
-            </w:r>
-            <w:proofErr w:type="spellEnd"/>
+            <w:r>
+              <w:rPr>
+                <w:sz w:val="24"/>
+                <w:szCs w:val="24"/>
+              </w:rPr>
+              <w:t xml:space="preserve"> bmw12 Cena 360000</w:t>
+            </w:r>
           </w:p>
         </w:tc>
         <w:tc>
@@ -1622,7 +2330,7 @@
                 <w:sz w:val="24"/>
                 <w:szCs w:val="24"/>
               </w:rPr>
-              <w:t>Stworzenie konta klienta</w:t>
+              <w:t>Aktualizacja informacji o produkcie</w:t>
             </w:r>
           </w:p>
         </w:tc>
@@ -1676,7 +2384,15 @@
                 <w:sz w:val="24"/>
                 <w:szCs w:val="24"/>
               </w:rPr>
-              <w:t>addproduct</w:t>
+              <w:t>c</w:t>
+            </w:r>
+            <w:r>
+              <w:rPr>
+                <w:b w:val="0"/>
+                <w:sz w:val="24"/>
+                <w:szCs w:val="24"/>
+              </w:rPr>
+              <w:t>lear</w:t>
             </w:r>
             <w:proofErr w:type="spellEnd"/>
             <w:proofErr w:type="gramEnd"/>
@@ -1701,84 +2417,63 @@
                 <w:sz w:val="24"/>
                 <w:szCs w:val="24"/>
               </w:rPr>
-              <w:t xml:space="preserve">Nazwa </w:t>
-            </w:r>
+              <w:t>-</w:t>
+            </w:r>
+          </w:p>
+        </w:tc>
+        <w:tc>
+          <w:tcPr>
+            <w:tcW w:w="1794" w:type="dxa"/>
+            <w:vAlign w:val="center"/>
+          </w:tcPr>
+          <w:p>
+            <w:pPr>
+              <w:jc w:val="center"/>
+              <w:cnfStyle w:val="000000000000" w:firstRow="0" w:lastRow="0" w:firstColumn="0" w:lastColumn="0" w:oddVBand="0" w:evenVBand="0" w:oddHBand="0" w:evenHBand="0" w:firstRowFirstColumn="0" w:firstRowLastColumn="0" w:lastRowFirstColumn="0" w:lastRowLastColumn="0"/>
+              <w:rPr>
+                <w:sz w:val="24"/>
+                <w:szCs w:val="24"/>
+              </w:rPr>
+            </w:pPr>
             <w:proofErr w:type="spellStart"/>
-            <w:r>
-              <w:rPr>
-                <w:sz w:val="24"/>
-                <w:szCs w:val="24"/>
-              </w:rPr>
-              <w:t>nr_produktu</w:t>
+            <w:proofErr w:type="gramStart"/>
+            <w:r>
+              <w:rPr>
+                <w:sz w:val="24"/>
+                <w:szCs w:val="24"/>
+              </w:rPr>
+              <w:t>clear</w:t>
             </w:r>
             <w:proofErr w:type="spellEnd"/>
-            <w:r>
-              <w:rPr>
-                <w:sz w:val="24"/>
-                <w:szCs w:val="24"/>
-              </w:rPr>
-              <w:t xml:space="preserve"> </w:t>
-            </w:r>
-          </w:p>
-          <w:p>
-            <w:pPr>
-              <w:jc w:val="center"/>
-              <w:cnfStyle w:val="000000000000" w:firstRow="0" w:lastRow="0" w:firstColumn="0" w:lastColumn="0" w:oddVBand="0" w:evenVBand="0" w:oddHBand="0" w:evenHBand="0" w:firstRowFirstColumn="0" w:firstRowLastColumn="0" w:lastRowFirstColumn="0" w:lastRowLastColumn="0"/>
-              <w:rPr>
-                <w:sz w:val="24"/>
-                <w:szCs w:val="24"/>
-              </w:rPr>
-            </w:pPr>
-            <w:r>
-              <w:rPr>
-                <w:sz w:val="24"/>
-                <w:szCs w:val="24"/>
-              </w:rPr>
-              <w:t>Kategoria</w:t>
-            </w:r>
-          </w:p>
-          <w:p>
-            <w:pPr>
-              <w:jc w:val="center"/>
-              <w:cnfStyle w:val="000000000000" w:firstRow="0" w:lastRow="0" w:firstColumn="0" w:lastColumn="0" w:oddVBand="0" w:evenVBand="0" w:oddHBand="0" w:evenHBand="0" w:firstRowFirstColumn="0" w:firstRowLastColumn="0" w:lastRowFirstColumn="0" w:lastRowLastColumn="0"/>
-              <w:rPr>
-                <w:sz w:val="24"/>
-                <w:szCs w:val="24"/>
-              </w:rPr>
-            </w:pPr>
-            <w:proofErr w:type="gramStart"/>
-            <w:r>
-              <w:rPr>
-                <w:sz w:val="24"/>
-                <w:szCs w:val="24"/>
-              </w:rPr>
-              <w:t>cena</w:t>
-            </w:r>
             <w:proofErr w:type="gramEnd"/>
           </w:p>
-          <w:p>
-            <w:pPr>
-              <w:jc w:val="center"/>
-              <w:cnfStyle w:val="000000000000" w:firstRow="0" w:lastRow="0" w:firstColumn="0" w:lastColumn="0" w:oddVBand="0" w:evenVBand="0" w:oddHBand="0" w:evenHBand="0" w:firstRowFirstColumn="0" w:firstRowLastColumn="0" w:lastRowFirstColumn="0" w:lastRowLastColumn="0"/>
-              <w:rPr>
-                <w:sz w:val="24"/>
-                <w:szCs w:val="24"/>
-              </w:rPr>
-            </w:pPr>
-            <w:proofErr w:type="gramStart"/>
-            <w:r>
-              <w:rPr>
-                <w:sz w:val="24"/>
-                <w:szCs w:val="24"/>
-              </w:rPr>
-              <w:t>opis</w:t>
-            </w:r>
-            <w:proofErr w:type="gramEnd"/>
-          </w:p>
-        </w:tc>
-        <w:tc>
-          <w:tcPr>
-            <w:tcW w:w="1794" w:type="dxa"/>
+        </w:tc>
+        <w:tc>
+          <w:tcPr>
+            <w:tcW w:w="2163" w:type="dxa"/>
+            <w:vAlign w:val="center"/>
+          </w:tcPr>
+          <w:p>
+            <w:pPr>
+              <w:jc w:val="center"/>
+              <w:cnfStyle w:val="000000000000" w:firstRow="0" w:lastRow="0" w:firstColumn="0" w:lastColumn="0" w:oddVBand="0" w:evenVBand="0" w:oddHBand="0" w:evenHBand="0" w:firstRowFirstColumn="0" w:firstRowLastColumn="0" w:lastRowFirstColumn="0" w:lastRowLastColumn="0"/>
+              <w:rPr>
+                <w:sz w:val="24"/>
+                <w:szCs w:val="24"/>
+              </w:rPr>
+            </w:pPr>
+            <w:r>
+              <w:rPr>
+                <w:sz w:val="24"/>
+                <w:szCs w:val="24"/>
+              </w:rPr>
+              <w:t>Czyszczenie ekranu</w:t>
+            </w:r>
+          </w:p>
+        </w:tc>
+        <w:tc>
+          <w:tcPr>
+            <w:tcW w:w="1356" w:type="dxa"/>
             <w:vAlign w:val="center"/>
           </w:tcPr>
           <w:p>
@@ -1796,113 +2491,7 @@
                 <w:sz w:val="24"/>
                 <w:szCs w:val="24"/>
               </w:rPr>
-              <w:t>Addproduct</w:t>
-            </w:r>
-            <w:proofErr w:type="spellEnd"/>
-            <w:r>
-              <w:rPr>
-                <w:sz w:val="24"/>
-                <w:szCs w:val="24"/>
-              </w:rPr>
-              <w:t xml:space="preserve"> BMW M4 bmw12</w:t>
-            </w:r>
-          </w:p>
-          <w:p>
-            <w:pPr>
-              <w:jc w:val="center"/>
-              <w:cnfStyle w:val="000000000000" w:firstRow="0" w:lastRow="0" w:firstColumn="0" w:lastColumn="0" w:oddVBand="0" w:evenVBand="0" w:oddHBand="0" w:evenHBand="0" w:firstRowFirstColumn="0" w:firstRowLastColumn="0" w:lastRowFirstColumn="0" w:lastRowLastColumn="0"/>
-              <w:rPr>
-                <w:sz w:val="24"/>
-                <w:szCs w:val="24"/>
-              </w:rPr>
-            </w:pPr>
-            <w:r>
-              <w:rPr>
-                <w:sz w:val="24"/>
-                <w:szCs w:val="24"/>
-              </w:rPr>
-              <w:t>Car</w:t>
-            </w:r>
-          </w:p>
-          <w:p>
-            <w:pPr>
-              <w:jc w:val="center"/>
-              <w:cnfStyle w:val="000000000000" w:firstRow="0" w:lastRow="0" w:firstColumn="0" w:lastColumn="0" w:oddVBand="0" w:evenVBand="0" w:oddHBand="0" w:evenHBand="0" w:firstRowFirstColumn="0" w:firstRowLastColumn="0" w:lastRowFirstColumn="0" w:lastRowLastColumn="0"/>
-              <w:rPr>
-                <w:sz w:val="24"/>
-                <w:szCs w:val="24"/>
-              </w:rPr>
-            </w:pPr>
-            <w:r>
-              <w:rPr>
-                <w:sz w:val="24"/>
-                <w:szCs w:val="24"/>
-              </w:rPr>
-              <w:t>350000</w:t>
-            </w:r>
-          </w:p>
-          <w:p>
-            <w:pPr>
-              <w:jc w:val="center"/>
-              <w:cnfStyle w:val="000000000000" w:firstRow="0" w:lastRow="0" w:firstColumn="0" w:lastColumn="0" w:oddVBand="0" w:evenVBand="0" w:oddHBand="0" w:evenHBand="0" w:firstRowFirstColumn="0" w:firstRowLastColumn="0" w:lastRowFirstColumn="0" w:lastRowLastColumn="0"/>
-              <w:rPr>
-                <w:sz w:val="24"/>
-                <w:szCs w:val="24"/>
-              </w:rPr>
-            </w:pPr>
-            <w:r>
-              <w:rPr>
-                <w:sz w:val="24"/>
-                <w:szCs w:val="24"/>
-              </w:rPr>
-              <w:t>Bardzo ładny samochód</w:t>
-            </w:r>
-          </w:p>
-        </w:tc>
-        <w:tc>
-          <w:tcPr>
-            <w:tcW w:w="2163" w:type="dxa"/>
-            <w:vAlign w:val="center"/>
-          </w:tcPr>
-          <w:p>
-            <w:pPr>
-              <w:jc w:val="center"/>
-              <w:cnfStyle w:val="000000000000" w:firstRow="0" w:lastRow="0" w:firstColumn="0" w:lastColumn="0" w:oddVBand="0" w:evenVBand="0" w:oddHBand="0" w:evenHBand="0" w:firstRowFirstColumn="0" w:firstRowLastColumn="0" w:lastRowFirstColumn="0" w:lastRowLastColumn="0"/>
-              <w:rPr>
-                <w:sz w:val="24"/>
-                <w:szCs w:val="24"/>
-              </w:rPr>
-            </w:pPr>
-            <w:r>
-              <w:rPr>
-                <w:sz w:val="24"/>
-                <w:szCs w:val="24"/>
-              </w:rPr>
-              <w:t>Dodanie produktu do sklepu</w:t>
-            </w:r>
-          </w:p>
-        </w:tc>
-        <w:tc>
-          <w:tcPr>
-            <w:tcW w:w="1356" w:type="dxa"/>
-            <w:vAlign w:val="center"/>
-          </w:tcPr>
-          <w:p>
-            <w:pPr>
-              <w:jc w:val="center"/>
-              <w:cnfStyle w:val="000000000000" w:firstRow="0" w:lastRow="0" w:firstColumn="0" w:lastColumn="0" w:oddVBand="0" w:evenVBand="0" w:oddHBand="0" w:evenHBand="0" w:firstRowFirstColumn="0" w:firstRowLastColumn="0" w:lastRowFirstColumn="0" w:lastRowLastColumn="0"/>
-              <w:rPr>
-                <w:sz w:val="24"/>
-                <w:szCs w:val="24"/>
-              </w:rPr>
-            </w:pPr>
-            <w:proofErr w:type="spellStart"/>
-            <w:r>
-              <w:rPr>
-                <w:sz w:val="24"/>
-                <w:szCs w:val="24"/>
-              </w:rPr>
-              <w:t>Admin</w:t>
+              <w:t>None</w:t>
             </w:r>
             <w:proofErr w:type="spellEnd"/>
           </w:p>
@@ -1932,7 +2521,7 @@
                 <w:sz w:val="24"/>
                 <w:szCs w:val="24"/>
               </w:rPr>
-              <w:t>deleteproduct</w:t>
+              <w:t>remove</w:t>
             </w:r>
             <w:proofErr w:type="spellEnd"/>
             <w:proofErr w:type="gramEnd"/>
@@ -1970,6 +2559,13 @@
               <w:t>_produktu</w:t>
             </w:r>
             <w:proofErr w:type="spellEnd"/>
+            <w:r>
+              <w:rPr>
+                <w:sz w:val="24"/>
+                <w:szCs w:val="24"/>
+              </w:rPr>
+              <w:t xml:space="preserve"> liczba</w:t>
+            </w:r>
           </w:p>
         </w:tc>
         <w:tc>
@@ -1987,22 +2583,20 @@
               </w:rPr>
             </w:pPr>
             <w:proofErr w:type="spellStart"/>
-            <w:proofErr w:type="gramStart"/>
-            <w:r>
-              <w:rPr>
-                <w:sz w:val="24"/>
-                <w:szCs w:val="24"/>
-              </w:rPr>
-              <w:t>deleteproduct</w:t>
+            <w:r>
+              <w:rPr>
+                <w:sz w:val="24"/>
+                <w:szCs w:val="24"/>
+              </w:rPr>
+              <w:t>Delete</w:t>
             </w:r>
             <w:proofErr w:type="spellEnd"/>
-            <w:proofErr w:type="gramEnd"/>
-            <w:r>
-              <w:rPr>
-                <w:sz w:val="24"/>
-                <w:szCs w:val="24"/>
-              </w:rPr>
-              <w:t xml:space="preserve"> bmw12</w:t>
+            <w:r>
+              <w:rPr>
+                <w:sz w:val="24"/>
+                <w:szCs w:val="24"/>
+              </w:rPr>
+              <w:t xml:space="preserve"> BMW12 1</w:t>
             </w:r>
           </w:p>
         </w:tc>
@@ -2025,7 +2619,7 @@
                 <w:sz w:val="24"/>
                 <w:szCs w:val="24"/>
               </w:rPr>
-              <w:t>Usunięcie produktu ze sklepu</w:t>
+              <w:t>Usunięcie produktu z koszyka</w:t>
             </w:r>
           </w:p>
         </w:tc>
@@ -2043,548 +2637,6 @@
                 <w:szCs w:val="24"/>
               </w:rPr>
             </w:pPr>
-            <w:proofErr w:type="spellStart"/>
-            <w:r>
-              <w:rPr>
-                <w:sz w:val="24"/>
-                <w:szCs w:val="24"/>
-              </w:rPr>
-              <w:t>Admin</w:t>
-            </w:r>
-            <w:proofErr w:type="spellEnd"/>
-          </w:p>
-        </w:tc>
-      </w:tr>
-      <w:tr>
-        <w:tc>
-          <w:tcPr>
-            <w:cnfStyle w:val="001000000000" w:firstRow="0" w:lastRow="0" w:firstColumn="1" w:lastColumn="0" w:oddVBand="0" w:evenVBand="0" w:oddHBand="0" w:evenHBand="0" w:firstRowFirstColumn="0" w:firstRowLastColumn="0" w:lastRowFirstColumn="0" w:lastRowLastColumn="0"/>
-            <w:tcW w:w="1847" w:type="dxa"/>
-            <w:vAlign w:val="center"/>
-          </w:tcPr>
-          <w:p>
-            <w:pPr>
-              <w:jc w:val="center"/>
-              <w:rPr>
-                <w:b w:val="0"/>
-                <w:sz w:val="24"/>
-                <w:szCs w:val="24"/>
-              </w:rPr>
-            </w:pPr>
-            <w:proofErr w:type="spellStart"/>
-            <w:proofErr w:type="gramStart"/>
-            <w:r>
-              <w:rPr>
-                <w:b w:val="0"/>
-                <w:sz w:val="24"/>
-                <w:szCs w:val="24"/>
-              </w:rPr>
-              <w:t>updateproduct</w:t>
-            </w:r>
-            <w:proofErr w:type="spellEnd"/>
-            <w:proofErr w:type="gramEnd"/>
-          </w:p>
-        </w:tc>
-        <w:tc>
-          <w:tcPr>
-            <w:tcW w:w="1902" w:type="dxa"/>
-            <w:vAlign w:val="center"/>
-          </w:tcPr>
-          <w:p>
-            <w:pPr>
-              <w:jc w:val="center"/>
-              <w:cnfStyle w:val="000000000000" w:firstRow="0" w:lastRow="0" w:firstColumn="0" w:lastColumn="0" w:oddVBand="0" w:evenVBand="0" w:oddHBand="0" w:evenHBand="0" w:firstRowFirstColumn="0" w:firstRowLastColumn="0" w:lastRowFirstColumn="0" w:lastRowLastColumn="0"/>
-              <w:rPr>
-                <w:sz w:val="24"/>
-                <w:szCs w:val="24"/>
-              </w:rPr>
-            </w:pPr>
-            <w:proofErr w:type="spellStart"/>
-            <w:proofErr w:type="gramStart"/>
-            <w:r>
-              <w:rPr>
-                <w:sz w:val="24"/>
-                <w:szCs w:val="24"/>
-              </w:rPr>
-              <w:t>nr</w:t>
-            </w:r>
-            <w:proofErr w:type="gramEnd"/>
-            <w:r>
-              <w:rPr>
-                <w:sz w:val="24"/>
-                <w:szCs w:val="24"/>
-              </w:rPr>
-              <w:t>_produktu</w:t>
-            </w:r>
-            <w:proofErr w:type="spellEnd"/>
-            <w:r>
-              <w:rPr>
-                <w:sz w:val="24"/>
-                <w:szCs w:val="24"/>
-              </w:rPr>
-              <w:t xml:space="preserve"> </w:t>
-            </w:r>
-            <w:r>
-              <w:rPr>
-                <w:sz w:val="24"/>
-                <w:szCs w:val="24"/>
-              </w:rPr>
-              <w:t>(</w:t>
-            </w:r>
-            <w:r>
-              <w:rPr>
-                <w:sz w:val="24"/>
-                <w:szCs w:val="24"/>
-              </w:rPr>
-              <w:t>Nazwa</w:t>
-            </w:r>
-            <w:r>
-              <w:rPr>
-                <w:sz w:val="24"/>
-                <w:szCs w:val="24"/>
-              </w:rPr>
-              <w:t xml:space="preserve"> |</w:t>
-            </w:r>
-            <w:r>
-              <w:rPr>
-                <w:sz w:val="24"/>
-                <w:szCs w:val="24"/>
-              </w:rPr>
-              <w:t xml:space="preserve">  </w:t>
-            </w:r>
-          </w:p>
-          <w:p>
-            <w:pPr>
-              <w:jc w:val="center"/>
-              <w:cnfStyle w:val="000000000000" w:firstRow="0" w:lastRow="0" w:firstColumn="0" w:lastColumn="0" w:oddVBand="0" w:evenVBand="0" w:oddHBand="0" w:evenHBand="0" w:firstRowFirstColumn="0" w:firstRowLastColumn="0" w:lastRowFirstColumn="0" w:lastRowLastColumn="0"/>
-              <w:rPr>
-                <w:sz w:val="24"/>
-                <w:szCs w:val="24"/>
-              </w:rPr>
-            </w:pPr>
-            <w:r>
-              <w:rPr>
-                <w:sz w:val="24"/>
-                <w:szCs w:val="24"/>
-              </w:rPr>
-              <w:t>Kategoria</w:t>
-            </w:r>
-            <w:r>
-              <w:rPr>
-                <w:sz w:val="24"/>
-                <w:szCs w:val="24"/>
-              </w:rPr>
-              <w:t xml:space="preserve"> |</w:t>
-            </w:r>
-          </w:p>
-          <w:p>
-            <w:pPr>
-              <w:jc w:val="center"/>
-              <w:cnfStyle w:val="000000000000" w:firstRow="0" w:lastRow="0" w:firstColumn="0" w:lastColumn="0" w:oddVBand="0" w:evenVBand="0" w:oddHBand="0" w:evenHBand="0" w:firstRowFirstColumn="0" w:firstRowLastColumn="0" w:lastRowFirstColumn="0" w:lastRowLastColumn="0"/>
-              <w:rPr>
-                <w:sz w:val="24"/>
-                <w:szCs w:val="24"/>
-              </w:rPr>
-            </w:pPr>
-            <w:r>
-              <w:rPr>
-                <w:sz w:val="24"/>
-                <w:szCs w:val="24"/>
-              </w:rPr>
-              <w:t>C</w:t>
-            </w:r>
-            <w:r>
-              <w:rPr>
-                <w:sz w:val="24"/>
-                <w:szCs w:val="24"/>
-              </w:rPr>
-              <w:t>ena</w:t>
-            </w:r>
-            <w:r>
-              <w:rPr>
-                <w:sz w:val="24"/>
-                <w:szCs w:val="24"/>
-              </w:rPr>
-              <w:t xml:space="preserve"> |</w:t>
-            </w:r>
-          </w:p>
-          <w:p>
-            <w:pPr>
-              <w:jc w:val="center"/>
-              <w:cnfStyle w:val="000000000000" w:firstRow="0" w:lastRow="0" w:firstColumn="0" w:lastColumn="0" w:oddVBand="0" w:evenVBand="0" w:oddHBand="0" w:evenHBand="0" w:firstRowFirstColumn="0" w:firstRowLastColumn="0" w:lastRowFirstColumn="0" w:lastRowLastColumn="0"/>
-              <w:rPr>
-                <w:sz w:val="24"/>
-                <w:szCs w:val="24"/>
-              </w:rPr>
-            </w:pPr>
-            <w:proofErr w:type="gramStart"/>
-            <w:r>
-              <w:rPr>
-                <w:sz w:val="24"/>
-                <w:szCs w:val="24"/>
-              </w:rPr>
-              <w:t>opis</w:t>
-            </w:r>
-            <w:proofErr w:type="gramEnd"/>
-            <w:r>
-              <w:rPr>
-                <w:sz w:val="24"/>
-                <w:szCs w:val="24"/>
-              </w:rPr>
-              <w:t>) nowa wartość</w:t>
-            </w:r>
-          </w:p>
-        </w:tc>
-        <w:tc>
-          <w:tcPr>
-            <w:tcW w:w="1794" w:type="dxa"/>
-            <w:vAlign w:val="center"/>
-          </w:tcPr>
-          <w:p>
-            <w:pPr>
-              <w:jc w:val="center"/>
-              <w:cnfStyle w:val="000000000000" w:firstRow="0" w:lastRow="0" w:firstColumn="0" w:lastColumn="0" w:oddVBand="0" w:evenVBand="0" w:oddHBand="0" w:evenHBand="0" w:firstRowFirstColumn="0" w:firstRowLastColumn="0" w:lastRowFirstColumn="0" w:lastRowLastColumn="0"/>
-              <w:rPr>
-                <w:sz w:val="24"/>
-                <w:szCs w:val="24"/>
-              </w:rPr>
-            </w:pPr>
-            <w:proofErr w:type="spellStart"/>
-            <w:r>
-              <w:rPr>
-                <w:sz w:val="24"/>
-                <w:szCs w:val="24"/>
-              </w:rPr>
-              <w:t>Updateproduct</w:t>
-            </w:r>
-            <w:proofErr w:type="spellEnd"/>
-            <w:r>
-              <w:rPr>
-                <w:sz w:val="24"/>
-                <w:szCs w:val="24"/>
-              </w:rPr>
-              <w:t xml:space="preserve"> bmw12 Cena 360000</w:t>
-            </w:r>
-          </w:p>
-        </w:tc>
-        <w:tc>
-          <w:tcPr>
-            <w:tcW w:w="2163" w:type="dxa"/>
-            <w:vAlign w:val="center"/>
-          </w:tcPr>
-          <w:p>
-            <w:pPr>
-              <w:jc w:val="center"/>
-              <w:cnfStyle w:val="000000000000" w:firstRow="0" w:lastRow="0" w:firstColumn="0" w:lastColumn="0" w:oddVBand="0" w:evenVBand="0" w:oddHBand="0" w:evenHBand="0" w:firstRowFirstColumn="0" w:firstRowLastColumn="0" w:lastRowFirstColumn="0" w:lastRowLastColumn="0"/>
-              <w:rPr>
-                <w:sz w:val="24"/>
-                <w:szCs w:val="24"/>
-              </w:rPr>
-            </w:pPr>
-            <w:r>
-              <w:rPr>
-                <w:sz w:val="24"/>
-                <w:szCs w:val="24"/>
-              </w:rPr>
-              <w:t>Aktualizacja informacji o produkcie</w:t>
-            </w:r>
-          </w:p>
-        </w:tc>
-        <w:tc>
-          <w:tcPr>
-            <w:tcW w:w="1356" w:type="dxa"/>
-            <w:vAlign w:val="center"/>
-          </w:tcPr>
-          <w:p>
-            <w:pPr>
-              <w:jc w:val="center"/>
-              <w:cnfStyle w:val="000000000000" w:firstRow="0" w:lastRow="0" w:firstColumn="0" w:lastColumn="0" w:oddVBand="0" w:evenVBand="0" w:oddHBand="0" w:evenHBand="0" w:firstRowFirstColumn="0" w:firstRowLastColumn="0" w:lastRowFirstColumn="0" w:lastRowLastColumn="0"/>
-              <w:rPr>
-                <w:sz w:val="24"/>
-                <w:szCs w:val="24"/>
-              </w:rPr>
-            </w:pPr>
-            <w:proofErr w:type="spellStart"/>
-            <w:r>
-              <w:rPr>
-                <w:sz w:val="24"/>
-                <w:szCs w:val="24"/>
-              </w:rPr>
-              <w:t>Admin</w:t>
-            </w:r>
-            <w:proofErr w:type="spellEnd"/>
-          </w:p>
-        </w:tc>
-      </w:tr>
-      <w:tr>
-        <w:tc>
-          <w:tcPr>
-            <w:cnfStyle w:val="001000000000" w:firstRow="0" w:lastRow="0" w:firstColumn="1" w:lastColumn="0" w:oddVBand="0" w:evenVBand="0" w:oddHBand="0" w:evenHBand="0" w:firstRowFirstColumn="0" w:firstRowLastColumn="0" w:lastRowFirstColumn="0" w:lastRowLastColumn="0"/>
-            <w:tcW w:w="1847" w:type="dxa"/>
-            <w:vAlign w:val="center"/>
-          </w:tcPr>
-          <w:p>
-            <w:pPr>
-              <w:jc w:val="center"/>
-              <w:rPr>
-                <w:b w:val="0"/>
-                <w:sz w:val="24"/>
-                <w:szCs w:val="24"/>
-              </w:rPr>
-            </w:pPr>
-            <w:proofErr w:type="spellStart"/>
-            <w:proofErr w:type="gramStart"/>
-            <w:r>
-              <w:rPr>
-                <w:b w:val="0"/>
-                <w:sz w:val="24"/>
-                <w:szCs w:val="24"/>
-              </w:rPr>
-              <w:t>clear</w:t>
-            </w:r>
-            <w:proofErr w:type="spellEnd"/>
-            <w:proofErr w:type="gramEnd"/>
-          </w:p>
-        </w:tc>
-        <w:tc>
-          <w:tcPr>
-            <w:tcW w:w="1902" w:type="dxa"/>
-            <w:vAlign w:val="center"/>
-          </w:tcPr>
-          <w:p>
-            <w:pPr>
-              <w:jc w:val="center"/>
-              <w:cnfStyle w:val="000000000000" w:firstRow="0" w:lastRow="0" w:firstColumn="0" w:lastColumn="0" w:oddVBand="0" w:evenVBand="0" w:oddHBand="0" w:evenHBand="0" w:firstRowFirstColumn="0" w:firstRowLastColumn="0" w:lastRowFirstColumn="0" w:lastRowLastColumn="0"/>
-              <w:rPr>
-                <w:sz w:val="24"/>
-                <w:szCs w:val="24"/>
-              </w:rPr>
-            </w:pPr>
-            <w:r>
-              <w:rPr>
-                <w:sz w:val="24"/>
-                <w:szCs w:val="24"/>
-              </w:rPr>
-              <w:t>-</w:t>
-            </w:r>
-          </w:p>
-        </w:tc>
-        <w:tc>
-          <w:tcPr>
-            <w:tcW w:w="1794" w:type="dxa"/>
-            <w:vAlign w:val="center"/>
-          </w:tcPr>
-          <w:p>
-            <w:pPr>
-              <w:jc w:val="center"/>
-              <w:cnfStyle w:val="000000000000" w:firstRow="0" w:lastRow="0" w:firstColumn="0" w:lastColumn="0" w:oddVBand="0" w:evenVBand="0" w:oddHBand="0" w:evenHBand="0" w:firstRowFirstColumn="0" w:firstRowLastColumn="0" w:lastRowFirstColumn="0" w:lastRowLastColumn="0"/>
-              <w:rPr>
-                <w:sz w:val="24"/>
-                <w:szCs w:val="24"/>
-              </w:rPr>
-            </w:pPr>
-            <w:proofErr w:type="spellStart"/>
-            <w:proofErr w:type="gramStart"/>
-            <w:r>
-              <w:rPr>
-                <w:sz w:val="24"/>
-                <w:szCs w:val="24"/>
-              </w:rPr>
-              <w:t>clear</w:t>
-            </w:r>
-            <w:proofErr w:type="spellEnd"/>
-            <w:proofErr w:type="gramEnd"/>
-          </w:p>
-        </w:tc>
-        <w:tc>
-          <w:tcPr>
-            <w:tcW w:w="2163" w:type="dxa"/>
-            <w:vAlign w:val="center"/>
-          </w:tcPr>
-          <w:p>
-            <w:pPr>
-              <w:jc w:val="center"/>
-              <w:cnfStyle w:val="000000000000" w:firstRow="0" w:lastRow="0" w:firstColumn="0" w:lastColumn="0" w:oddVBand="0" w:evenVBand="0" w:oddHBand="0" w:evenHBand="0" w:firstRowFirstColumn="0" w:firstRowLastColumn="0" w:lastRowFirstColumn="0" w:lastRowLastColumn="0"/>
-              <w:rPr>
-                <w:sz w:val="24"/>
-                <w:szCs w:val="24"/>
-              </w:rPr>
-            </w:pPr>
-            <w:r>
-              <w:rPr>
-                <w:sz w:val="24"/>
-                <w:szCs w:val="24"/>
-              </w:rPr>
-              <w:t>Czyszczenie ekranu</w:t>
-            </w:r>
-          </w:p>
-        </w:tc>
-        <w:tc>
-          <w:tcPr>
-            <w:tcW w:w="1356" w:type="dxa"/>
-            <w:vAlign w:val="center"/>
-          </w:tcPr>
-          <w:p>
-            <w:pPr>
-              <w:jc w:val="center"/>
-              <w:cnfStyle w:val="000000000000" w:firstRow="0" w:lastRow="0" w:firstColumn="0" w:lastColumn="0" w:oddVBand="0" w:evenVBand="0" w:oddHBand="0" w:evenHBand="0" w:firstRowFirstColumn="0" w:firstRowLastColumn="0" w:lastRowFirstColumn="0" w:lastRowLastColumn="0"/>
-              <w:rPr>
-                <w:sz w:val="24"/>
-                <w:szCs w:val="24"/>
-              </w:rPr>
-            </w:pPr>
-            <w:proofErr w:type="spellStart"/>
-            <w:r>
-              <w:rPr>
-                <w:sz w:val="24"/>
-                <w:szCs w:val="24"/>
-              </w:rPr>
-              <w:t>None</w:t>
-            </w:r>
-            <w:proofErr w:type="spellEnd"/>
-          </w:p>
-        </w:tc>
-      </w:tr>
-      <w:tr>
-        <w:tc>
-          <w:tcPr>
-            <w:cnfStyle w:val="001000000000" w:firstRow="0" w:lastRow="0" w:firstColumn="1" w:lastColumn="0" w:oddVBand="0" w:evenVBand="0" w:oddHBand="0" w:evenHBand="0" w:firstRowFirstColumn="0" w:firstRowLastColumn="0" w:lastRowFirstColumn="0" w:lastRowLastColumn="0"/>
-            <w:tcW w:w="1847" w:type="dxa"/>
-            <w:vAlign w:val="center"/>
-          </w:tcPr>
-          <w:p>
-            <w:pPr>
-              <w:jc w:val="center"/>
-              <w:rPr>
-                <w:b w:val="0"/>
-                <w:sz w:val="24"/>
-                <w:szCs w:val="24"/>
-              </w:rPr>
-            </w:pPr>
-            <w:proofErr w:type="spellStart"/>
-            <w:proofErr w:type="gramStart"/>
-            <w:r>
-              <w:rPr>
-                <w:b w:val="0"/>
-                <w:sz w:val="24"/>
-                <w:szCs w:val="24"/>
-              </w:rPr>
-              <w:t>delete</w:t>
-            </w:r>
-            <w:proofErr w:type="spellEnd"/>
-            <w:proofErr w:type="gramEnd"/>
-          </w:p>
-        </w:tc>
-        <w:tc>
-          <w:tcPr>
-            <w:tcW w:w="1902" w:type="dxa"/>
-            <w:vAlign w:val="center"/>
-          </w:tcPr>
-          <w:p>
-            <w:pPr>
-              <w:jc w:val="center"/>
-              <w:cnfStyle w:val="000000000000" w:firstRow="0" w:lastRow="0" w:firstColumn="0" w:lastColumn="0" w:oddVBand="0" w:evenVBand="0" w:oddHBand="0" w:evenHBand="0" w:firstRowFirstColumn="0" w:firstRowLastColumn="0" w:lastRowFirstColumn="0" w:lastRowLastColumn="0"/>
-              <w:rPr>
-                <w:sz w:val="24"/>
-                <w:szCs w:val="24"/>
-              </w:rPr>
-            </w:pPr>
-            <w:proofErr w:type="spellStart"/>
-            <w:proofErr w:type="gramStart"/>
-            <w:r>
-              <w:rPr>
-                <w:sz w:val="24"/>
-                <w:szCs w:val="24"/>
-              </w:rPr>
-              <w:t>nr</w:t>
-            </w:r>
-            <w:proofErr w:type="gramEnd"/>
-            <w:r>
-              <w:rPr>
-                <w:sz w:val="24"/>
-                <w:szCs w:val="24"/>
-              </w:rPr>
-              <w:t>_produktu</w:t>
-            </w:r>
-            <w:proofErr w:type="spellEnd"/>
-            <w:r>
-              <w:rPr>
-                <w:sz w:val="24"/>
-                <w:szCs w:val="24"/>
-              </w:rPr>
-              <w:t xml:space="preserve"> liczba</w:t>
-            </w:r>
-          </w:p>
-        </w:tc>
-        <w:tc>
-          <w:tcPr>
-            <w:tcW w:w="1794" w:type="dxa"/>
-            <w:vAlign w:val="center"/>
-          </w:tcPr>
-          <w:p>
-            <w:pPr>
-              <w:jc w:val="center"/>
-              <w:cnfStyle w:val="000000000000" w:firstRow="0" w:lastRow="0" w:firstColumn="0" w:lastColumn="0" w:oddVBand="0" w:evenVBand="0" w:oddHBand="0" w:evenHBand="0" w:firstRowFirstColumn="0" w:firstRowLastColumn="0" w:lastRowFirstColumn="0" w:lastRowLastColumn="0"/>
-              <w:rPr>
-                <w:sz w:val="24"/>
-                <w:szCs w:val="24"/>
-              </w:rPr>
-            </w:pPr>
-            <w:proofErr w:type="spellStart"/>
-            <w:r>
-              <w:rPr>
-                <w:sz w:val="24"/>
-                <w:szCs w:val="24"/>
-              </w:rPr>
-              <w:t>Delete</w:t>
-            </w:r>
-            <w:proofErr w:type="spellEnd"/>
-            <w:r>
-              <w:rPr>
-                <w:sz w:val="24"/>
-                <w:szCs w:val="24"/>
-              </w:rPr>
-              <w:t xml:space="preserve"> BMW12 1</w:t>
-            </w:r>
-          </w:p>
-        </w:tc>
-        <w:tc>
-          <w:tcPr>
-            <w:tcW w:w="2163" w:type="dxa"/>
-            <w:vAlign w:val="center"/>
-          </w:tcPr>
-          <w:p>
-            <w:pPr>
-              <w:jc w:val="center"/>
-              <w:cnfStyle w:val="000000000000" w:firstRow="0" w:lastRow="0" w:firstColumn="0" w:lastColumn="0" w:oddVBand="0" w:evenVBand="0" w:oddHBand="0" w:evenHBand="0" w:firstRowFirstColumn="0" w:firstRowLastColumn="0" w:lastRowFirstColumn="0" w:lastRowLastColumn="0"/>
-              <w:rPr>
-                <w:sz w:val="24"/>
-                <w:szCs w:val="24"/>
-              </w:rPr>
-            </w:pPr>
-            <w:r>
-              <w:rPr>
-                <w:sz w:val="24"/>
-                <w:szCs w:val="24"/>
-              </w:rPr>
-              <w:t>Usunięcie produktu z koszyka</w:t>
-            </w:r>
-          </w:p>
-        </w:tc>
-        <w:tc>
-          <w:tcPr>
-            <w:tcW w:w="1356" w:type="dxa"/>
-            <w:vAlign w:val="center"/>
-          </w:tcPr>
-          <w:p>
-            <w:pPr>
-              <w:jc w:val="center"/>
-              <w:cnfStyle w:val="000000000000" w:firstRow="0" w:lastRow="0" w:firstColumn="0" w:lastColumn="0" w:oddVBand="0" w:evenVBand="0" w:oddHBand="0" w:evenHBand="0" w:firstRowFirstColumn="0" w:firstRowLastColumn="0" w:lastRowFirstColumn="0" w:lastRowLastColumn="0"/>
-              <w:rPr>
-                <w:sz w:val="24"/>
-                <w:szCs w:val="24"/>
-              </w:rPr>
-            </w:pPr>
             <w:r>
               <w:rPr>
                 <w:sz w:val="24"/>
@@ -2592,8 +2644,6 @@
               </w:rPr>
               <w:t>Client</w:t>
             </w:r>
-            <w:bookmarkStart w:id="0" w:name="_GoBack"/>
-            <w:bookmarkEnd w:id="0"/>
           </w:p>
         </w:tc>
       </w:tr>
@@ -2948,7 +2998,7 @@
                     </pic:cNvPicPr>
                   </pic:nvPicPr>
                   <pic:blipFill>
-                    <a:blip r:embed="rId5">
+                    <a:blip r:embed="rId4">
                       <a:extLst>
                         <a:ext uri="{28A0092B-C50C-407E-A947-70E740481C1C}">
                           <a14:useLocalDpi xmlns:a14="http://schemas.microsoft.com/office/drawing/2010/main" val="0"/>
@@ -2982,7 +3032,6 @@
     </w:p>
     <w:p>
       <w:pPr>
-        <w:ind w:left="2832" w:firstLine="708"/>
         <w:rPr>
           <w:b/>
           <w:sz w:val="36"/>
@@ -2995,7 +3044,7 @@
           <w:sz w:val="36"/>
           <w:szCs w:val="36"/>
         </w:rPr>
-        <w:t xml:space="preserve">      </w:t>
+        <w:t xml:space="preserve">                                          </w:t>
       </w:r>
       <w:proofErr w:type="spellStart"/>
       <w:r>
@@ -3004,7 +3053,7 @@
           <w:sz w:val="36"/>
           <w:szCs w:val="36"/>
         </w:rPr>
-        <w:t>None</w:t>
+        <w:t>Unauthorized</w:t>
       </w:r>
       <w:proofErr w:type="spellEnd"/>
     </w:p>
@@ -4017,10 +4066,6 @@
     </w:sectPr>
   </w:body>
 </w:document>
-</file>
-
-<file path=word/numbering.xml><?xml version="1.0" encoding="utf-8"?>
-<w:numbering xmlns:wpc="http://schemas.microsoft.com/office/word/2010/wordprocessingCanvas" xmlns:mc="http://schemas.openxmlformats.org/markup-compatibility/2006" xmlns:o="urn:schemas-microsoft-com:office:office" xmlns:r="http://schemas.openxmlformats.org/officeDocument/2006/relationships" xmlns:m="http://schemas.openxmlformats.org/officeDocument/2006/math" xmlns:v="urn:schemas-microsoft-com:vml" xmlns:wp14="http://schemas.microsoft.com/office/word/2010/wordprocessingDrawing" xmlns:wp="http://schemas.openxmlformats.org/drawingml/2006/wordprocessingDrawing" xmlns:w10="urn:schemas-microsoft-com:office:word" xmlns:w="http://schemas.openxmlformats.org/wordprocessingml/2006/main" xmlns:w14="http://schemas.microsoft.com/office/word/2010/wordml" xmlns:w15="http://schemas.microsoft.com/office/word/2012/wordml" xmlns:wpg="http://schemas.microsoft.com/office/word/2010/wordprocessingGroup" xmlns:wpi="http://schemas.microsoft.com/office/word/2010/wordprocessingInk" xmlns:wne="http://schemas.microsoft.com/office/word/2006/wordml" xmlns:wps="http://schemas.microsoft.com/office/word/2010/wordprocessingShape" mc:Ignorable="w14 w15 wp14"/>
 </file>
 
 <file path=word/styles.xml><?xml version="1.0" encoding="utf-8"?>

</xml_diff>

<commit_message>
Updated functionality, renamed function name and user hierarchy.
</commit_message>
<xml_diff>
--- a/Funkcjonalności CarAndHorseStore.docx
+++ b/Funkcjonalności CarAndHorseStore.docx
@@ -92,98 +92,107 @@
                 <w:sz w:val="28"/>
                 <w:szCs w:val="28"/>
               </w:rPr>
-              <w:t>Komenda</w:t>
-            </w:r>
-          </w:p>
-        </w:tc>
-        <w:tc>
-          <w:tcPr>
-            <w:tcW w:w="1902" w:type="dxa"/>
-            <w:vAlign w:val="center"/>
-          </w:tcPr>
-          <w:p>
-            <w:pPr>
-              <w:jc w:val="center"/>
-              <w:cnfStyle w:val="100000000000" w:firstRow="1" w:lastRow="0" w:firstColumn="0" w:lastColumn="0" w:oddVBand="0" w:evenVBand="0" w:oddHBand="0" w:evenHBand="0" w:firstRowFirstColumn="0" w:firstRowLastColumn="0" w:lastRowFirstColumn="0" w:lastRowLastColumn="0"/>
+              <w:t>Komen</w:t>
+            </w:r>
+            <w:bookmarkStart w:id="0" w:name="_GoBack"/>
+            <w:bookmarkEnd w:id="0"/>
+            <w:r>
               <w:rPr>
                 <w:sz w:val="28"/>
                 <w:szCs w:val="28"/>
               </w:rPr>
-            </w:pPr>
-            <w:r>
+              <w:t>da</w:t>
+            </w:r>
+          </w:p>
+        </w:tc>
+        <w:tc>
+          <w:tcPr>
+            <w:tcW w:w="1902" w:type="dxa"/>
+            <w:vAlign w:val="center"/>
+          </w:tcPr>
+          <w:p>
+            <w:pPr>
+              <w:jc w:val="center"/>
+              <w:cnfStyle w:val="100000000000" w:firstRow="1" w:lastRow="0" w:firstColumn="0" w:lastColumn="0" w:oddVBand="0" w:evenVBand="0" w:oddHBand="0" w:evenHBand="0" w:firstRowFirstColumn="0" w:firstRowLastColumn="0" w:lastRowFirstColumn="0" w:lastRowLastColumn="0"/>
               <w:rPr>
                 <w:sz w:val="28"/>
                 <w:szCs w:val="28"/>
               </w:rPr>
-              <w:t>Pobierane parametry</w:t>
-            </w:r>
-          </w:p>
-        </w:tc>
-        <w:tc>
-          <w:tcPr>
-            <w:tcW w:w="1794" w:type="dxa"/>
-            <w:vAlign w:val="center"/>
-          </w:tcPr>
-          <w:p>
-            <w:pPr>
-              <w:jc w:val="center"/>
-              <w:cnfStyle w:val="100000000000" w:firstRow="1" w:lastRow="0" w:firstColumn="0" w:lastColumn="0" w:oddVBand="0" w:evenVBand="0" w:oddHBand="0" w:evenHBand="0" w:firstRowFirstColumn="0" w:firstRowLastColumn="0" w:lastRowFirstColumn="0" w:lastRowLastColumn="0"/>
+            </w:pPr>
+            <w:r>
               <w:rPr>
                 <w:sz w:val="28"/>
                 <w:szCs w:val="28"/>
               </w:rPr>
-            </w:pPr>
-            <w:r>
+              <w:t>Pobierane parametry</w:t>
+            </w:r>
+          </w:p>
+        </w:tc>
+        <w:tc>
+          <w:tcPr>
+            <w:tcW w:w="1794" w:type="dxa"/>
+            <w:vAlign w:val="center"/>
+          </w:tcPr>
+          <w:p>
+            <w:pPr>
+              <w:jc w:val="center"/>
+              <w:cnfStyle w:val="100000000000" w:firstRow="1" w:lastRow="0" w:firstColumn="0" w:lastColumn="0" w:oddVBand="0" w:evenVBand="0" w:oddHBand="0" w:evenHBand="0" w:firstRowFirstColumn="0" w:firstRowLastColumn="0" w:lastRowFirstColumn="0" w:lastRowLastColumn="0"/>
               <w:rPr>
                 <w:sz w:val="28"/>
                 <w:szCs w:val="28"/>
               </w:rPr>
-              <w:t>Przykład użycia</w:t>
-            </w:r>
-          </w:p>
-        </w:tc>
-        <w:tc>
-          <w:tcPr>
-            <w:tcW w:w="2163" w:type="dxa"/>
-            <w:vAlign w:val="center"/>
-          </w:tcPr>
-          <w:p>
-            <w:pPr>
-              <w:jc w:val="center"/>
-              <w:cnfStyle w:val="100000000000" w:firstRow="1" w:lastRow="0" w:firstColumn="0" w:lastColumn="0" w:oddVBand="0" w:evenVBand="0" w:oddHBand="0" w:evenHBand="0" w:firstRowFirstColumn="0" w:firstRowLastColumn="0" w:lastRowFirstColumn="0" w:lastRowLastColumn="0"/>
+            </w:pPr>
+            <w:r>
               <w:rPr>
                 <w:sz w:val="28"/>
                 <w:szCs w:val="28"/>
               </w:rPr>
-            </w:pPr>
-            <w:r>
+              <w:t>Przykład użycia</w:t>
+            </w:r>
+          </w:p>
+        </w:tc>
+        <w:tc>
+          <w:tcPr>
+            <w:tcW w:w="2163" w:type="dxa"/>
+            <w:vAlign w:val="center"/>
+          </w:tcPr>
+          <w:p>
+            <w:pPr>
+              <w:jc w:val="center"/>
+              <w:cnfStyle w:val="100000000000" w:firstRow="1" w:lastRow="0" w:firstColumn="0" w:lastColumn="0" w:oddVBand="0" w:evenVBand="0" w:oddHBand="0" w:evenHBand="0" w:firstRowFirstColumn="0" w:firstRowLastColumn="0" w:lastRowFirstColumn="0" w:lastRowLastColumn="0"/>
               <w:rPr>
                 <w:sz w:val="28"/>
                 <w:szCs w:val="28"/>
               </w:rPr>
-              <w:t>Opis funkcjonalności</w:t>
-            </w:r>
-          </w:p>
-        </w:tc>
-        <w:tc>
-          <w:tcPr>
-            <w:tcW w:w="1356" w:type="dxa"/>
-            <w:vAlign w:val="center"/>
-          </w:tcPr>
-          <w:p>
-            <w:pPr>
-              <w:jc w:val="center"/>
-              <w:cnfStyle w:val="100000000000" w:firstRow="1" w:lastRow="0" w:firstColumn="0" w:lastColumn="0" w:oddVBand="0" w:evenVBand="0" w:oddHBand="0" w:evenHBand="0" w:firstRowFirstColumn="0" w:firstRowLastColumn="0" w:lastRowFirstColumn="0" w:lastRowLastColumn="0"/>
+            </w:pPr>
+            <w:r>
               <w:rPr>
                 <w:sz w:val="28"/>
                 <w:szCs w:val="28"/>
               </w:rPr>
-            </w:pPr>
-            <w:r>
+              <w:t>Opis funkcjonalności</w:t>
+            </w:r>
+          </w:p>
+        </w:tc>
+        <w:tc>
+          <w:tcPr>
+            <w:tcW w:w="1356" w:type="dxa"/>
+            <w:vAlign w:val="center"/>
+          </w:tcPr>
+          <w:p>
+            <w:pPr>
+              <w:jc w:val="center"/>
+              <w:cnfStyle w:val="100000000000" w:firstRow="1" w:lastRow="0" w:firstColumn="0" w:lastColumn="0" w:oddVBand="0" w:evenVBand="0" w:oddHBand="0" w:evenHBand="0" w:firstRowFirstColumn="0" w:firstRowLastColumn="0" w:lastRowFirstColumn="0" w:lastRowLastColumn="0"/>
               <w:rPr>
                 <w:sz w:val="28"/>
                 <w:szCs w:val="28"/>
               </w:rPr>
+            </w:pPr>
+            <w:r>
+              <w:rPr>
+                <w:sz w:val="28"/>
+                <w:szCs w:val="28"/>
+              </w:rPr>
               <w:t>Użytkownik</w:t>
             </w:r>
           </w:p>
@@ -822,6 +831,7 @@
               </w:rPr>
             </w:pPr>
             <w:proofErr w:type="spellStart"/>
+            <w:proofErr w:type="gramStart"/>
             <w:r>
               <w:rPr>
                 <w:b w:val="0"/>
@@ -830,8 +840,6 @@
               </w:rPr>
               <w:t>a</w:t>
             </w:r>
-            <w:bookmarkStart w:id="0" w:name="_GoBack"/>
-            <w:bookmarkEnd w:id="0"/>
             <w:r>
               <w:rPr>
                 <w:b w:val="0"/>
@@ -841,6 +849,7 @@
               <w:t>dd</w:t>
             </w:r>
             <w:proofErr w:type="spellEnd"/>
+            <w:proofErr w:type="gramEnd"/>
           </w:p>
         </w:tc>
         <w:tc>
@@ -1537,14 +1546,13 @@
               </w:rPr>
             </w:pPr>
             <w:proofErr w:type="spellStart"/>
-            <w:proofErr w:type="gramStart"/>
-            <w:r>
-              <w:rPr>
-                <w:b w:val="0"/>
-                <w:sz w:val="24"/>
-                <w:szCs w:val="24"/>
-              </w:rPr>
-              <w:t>c</w:t>
+            <w:r>
+              <w:rPr>
+                <w:b w:val="0"/>
+                <w:sz w:val="24"/>
+                <w:szCs w:val="24"/>
+              </w:rPr>
+              <w:t>C</w:t>
             </w:r>
             <w:r>
               <w:rPr>
@@ -1555,7 +1563,6 @@
               <w:t>reate</w:t>
             </w:r>
             <w:proofErr w:type="spellEnd"/>
-            <w:proofErr w:type="gramEnd"/>
           </w:p>
         </w:tc>
         <w:tc>

</xml_diff>